<commit_message>
Cambios en el informe de ADA
</commit_message>
<xml_diff>
--- a/ProyectoMaterias/ADA/3TIC2-GR3-INF2.docx
+++ b/ProyectoMaterias/ADA/3TIC2-GR3-INF2.docx
@@ -212,11 +212,13 @@
     <w:p>
       <w:pPr>
         <w:pStyle w:val="Ttulo1"/>
+        <w:spacing w:line="360" w:lineRule="auto"/>
+        <w:ind w:firstLine="709"/>
         <w:rPr>
           <w:lang w:val="es-ES"/>
         </w:rPr>
       </w:pPr>
-      <w:bookmarkStart w:id="0" w:name="_Toc525813813"/>
+      <w:bookmarkStart w:id="0" w:name="_Toc525815826"/>
       <w:r>
         <w:rPr>
           <w:lang w:val="es-ES"/>
@@ -263,7 +265,7 @@
           <w:r>
             <w:fldChar w:fldCharType="separate"/>
           </w:r>
-          <w:hyperlink w:anchor="_Toc525813813" w:history="1">
+          <w:hyperlink w:anchor="_Toc525815826" w:history="1">
             <w:r>
               <w:rPr>
                 <w:rStyle w:val="Hipervnculo"/>
@@ -291,7 +293,7 @@
                 <w:noProof/>
                 <w:webHidden/>
               </w:rPr>
-              <w:instrText xml:space="preserve"> PAGEREF _Toc525813813 \h </w:instrText>
+              <w:instrText xml:space="preserve"> PAGEREF _Toc525815826 \h </w:instrText>
             </w:r>
             <w:r>
               <w:rPr>
@@ -332,7 +334,7 @@
               <w:lang w:eastAsia="es-UY"/>
             </w:rPr>
           </w:pPr>
-          <w:hyperlink w:anchor="_Toc525813814" w:history="1">
+          <w:hyperlink w:anchor="_Toc525815827" w:history="1">
             <w:r>
               <w:rPr>
                 <w:rStyle w:val="Hipervnculo"/>
@@ -359,7 +361,7 @@
                 <w:noProof/>
                 <w:webHidden/>
               </w:rPr>
-              <w:instrText xml:space="preserve"> PAGEREF _Toc525813814 \h </w:instrText>
+              <w:instrText xml:space="preserve"> PAGEREF _Toc525815827 \h </w:instrText>
             </w:r>
             <w:r>
               <w:rPr>
@@ -400,7 +402,7 @@
               <w:lang w:eastAsia="es-UY"/>
             </w:rPr>
           </w:pPr>
-          <w:hyperlink w:anchor="_Toc525813815" w:history="1">
+          <w:hyperlink w:anchor="_Toc525815828" w:history="1">
             <w:r>
               <w:rPr>
                 <w:rStyle w:val="Hipervnculo"/>
@@ -427,7 +429,7 @@
                 <w:noProof/>
                 <w:webHidden/>
               </w:rPr>
-              <w:instrText xml:space="preserve"> PAGEREF _Toc525813815 \h </w:instrText>
+              <w:instrText xml:space="preserve"> PAGEREF _Toc525815828 \h </w:instrText>
             </w:r>
             <w:r>
               <w:rPr>
@@ -471,7 +473,7 @@
               <w:lang w:eastAsia="es-UY"/>
             </w:rPr>
           </w:pPr>
-          <w:hyperlink w:anchor="_Toc525813816" w:history="1">
+          <w:hyperlink w:anchor="_Toc525815829" w:history="1">
             <w:r>
               <w:rPr>
                 <w:rStyle w:val="Hipervnculo"/>
@@ -498,7 +500,7 @@
                 <w:noProof/>
                 <w:webHidden/>
               </w:rPr>
-              <w:instrText xml:space="preserve"> PAGEREF _Toc525813816 \h </w:instrText>
+              <w:instrText xml:space="preserve"> PAGEREF _Toc525815829 \h </w:instrText>
             </w:r>
             <w:r>
               <w:rPr>
@@ -542,7 +544,7 @@
               <w:lang w:eastAsia="es-UY"/>
             </w:rPr>
           </w:pPr>
-          <w:hyperlink w:anchor="_Toc525813817" w:history="1">
+          <w:hyperlink w:anchor="_Toc525815830" w:history="1">
             <w:r>
               <w:rPr>
                 <w:rStyle w:val="Hipervnculo"/>
@@ -569,7 +571,7 @@
                 <w:noProof/>
                 <w:webHidden/>
               </w:rPr>
-              <w:instrText xml:space="preserve"> PAGEREF _Toc525813817 \h </w:instrText>
+              <w:instrText xml:space="preserve"> PAGEREF _Toc525815830 \h </w:instrText>
             </w:r>
             <w:r>
               <w:rPr>
@@ -613,7 +615,7 @@
               <w:lang w:eastAsia="es-UY"/>
             </w:rPr>
           </w:pPr>
-          <w:hyperlink w:anchor="_Toc525813818" w:history="1">
+          <w:hyperlink w:anchor="_Toc525815831" w:history="1">
             <w:r>
               <w:rPr>
                 <w:rStyle w:val="Hipervnculo"/>
@@ -640,7 +642,7 @@
                 <w:noProof/>
                 <w:webHidden/>
               </w:rPr>
-              <w:instrText xml:space="preserve"> PAGEREF _Toc525813818 \h </w:instrText>
+              <w:instrText xml:space="preserve"> PAGEREF _Toc525815831 \h </w:instrText>
             </w:r>
             <w:r>
               <w:rPr>
@@ -660,7 +662,75 @@
                 <w:noProof/>
                 <w:webHidden/>
               </w:rPr>
-              <w:t>4</w:t>
+              <w:t>5</w:t>
+            </w:r>
+            <w:r>
+              <w:rPr>
+                <w:noProof/>
+                <w:webHidden/>
+              </w:rPr>
+              <w:fldChar w:fldCharType="end"/>
+            </w:r>
+          </w:hyperlink>
+        </w:p>
+        <w:p>
+          <w:pPr>
+            <w:pStyle w:val="TDC1"/>
+            <w:rPr>
+              <w:rFonts w:eastAsiaTheme="minorEastAsia"/>
+              <w:noProof/>
+              <w:sz w:val="22"/>
+              <w:lang w:eastAsia="es-UY"/>
+            </w:rPr>
+          </w:pPr>
+          <w:hyperlink w:anchor="_Toc525815832" w:history="1">
+            <w:r>
+              <w:rPr>
+                <w:rStyle w:val="Hipervnculo"/>
+                <w:noProof/>
+              </w:rPr>
+              <w:t>Datos adjuntos</w:t>
+            </w:r>
+            <w:r>
+              <w:rPr>
+                <w:noProof/>
+                <w:webHidden/>
+              </w:rPr>
+              <w:tab/>
+            </w:r>
+            <w:r>
+              <w:rPr>
+                <w:noProof/>
+                <w:webHidden/>
+              </w:rPr>
+              <w:fldChar w:fldCharType="begin"/>
+            </w:r>
+            <w:r>
+              <w:rPr>
+                <w:noProof/>
+                <w:webHidden/>
+              </w:rPr>
+              <w:instrText xml:space="preserve"> PAGEREF _Toc525815832 \h </w:instrText>
+            </w:r>
+            <w:r>
+              <w:rPr>
+                <w:noProof/>
+                <w:webHidden/>
+              </w:rPr>
+            </w:r>
+            <w:r>
+              <w:rPr>
+                <w:noProof/>
+                <w:webHidden/>
+              </w:rPr>
+              <w:fldChar w:fldCharType="separate"/>
+            </w:r>
+            <w:r>
+              <w:rPr>
+                <w:noProof/>
+                <w:webHidden/>
+              </w:rPr>
+              <w:t>5</w:t>
             </w:r>
             <w:r>
               <w:rPr>
@@ -687,48 +757,150 @@
       <w:r>
         <w:br w:type="page"/>
       </w:r>
+      <w:bookmarkStart w:id="1" w:name="_GoBack"/>
+      <w:bookmarkEnd w:id="1"/>
     </w:p>
     <w:p>
       <w:pPr>
         <w:pStyle w:val="Ttulo1"/>
+        <w:spacing w:line="360" w:lineRule="auto"/>
+        <w:ind w:firstLine="709"/>
       </w:pPr>
-      <w:bookmarkStart w:id="1" w:name="_Toc525813814"/>
+      <w:bookmarkStart w:id="2" w:name="_Toc525815827"/>
       <w:r>
         <w:lastRenderedPageBreak/>
         <w:t>Introducción</w:t>
       </w:r>
-      <w:bookmarkEnd w:id="1"/>
+      <w:bookmarkEnd w:id="2"/>
     </w:p>
     <w:p>
+      <w:pPr>
+        <w:spacing w:line="360" w:lineRule="auto"/>
+        <w:ind w:firstLine="709"/>
+      </w:pPr>
       <w:r>
         <w:t>En e</w:t>
       </w:r>
       <w:r>
-        <w:t xml:space="preserve">ste el consiguiente documento se verán a detalle los requerimientos de </w:t>
+        <w:t xml:space="preserve">ste </w:t>
       </w:r>
       <w:r>
-        <w:t>nuestro producto, el que consiste de llevar a una automatización el sistema de persianas y control de luminosidad en el hogar. A en la siguiente sección se verá más a detalle los requerimientos del mismo, la cual está dividida en tres segmentos dependiendo para lo que sea, siendo así segmentado en: Gestión, parte del Cliente y los requerimientos de la Raspberry Pi. Para finalizar este informe se dará la explicación de la metodología y la estimación de los tiempos de los mismos.</w:t>
+        <w:t xml:space="preserve">documento se verán a detalle </w:t>
+      </w:r>
+      <w:r>
+        <w:t>las tablas para la planificación</w:t>
+      </w:r>
+      <w:r>
+        <w:t xml:space="preserve"> de </w:t>
+      </w:r>
+      <w:r>
+        <w:t>nuestro producto por medio de los diagramas de PERT y de GANTT.</w:t>
+      </w:r>
+    </w:p>
+    <w:p>
+      <w:pPr>
+        <w:spacing w:line="360" w:lineRule="auto"/>
+        <w:ind w:firstLine="709"/>
+      </w:pPr>
+      <w:r>
+        <w:t>En</w:t>
+      </w:r>
+      <w:r>
+        <w:t xml:space="preserve"> la siguiente sección se verá más a detalle </w:t>
+      </w:r>
+      <w:r>
+        <w:t>las tablas</w:t>
+      </w:r>
+      <w:r>
+        <w:t>, la cual</w:t>
+      </w:r>
+      <w:r>
+        <w:t>es</w:t>
+      </w:r>
+      <w:r>
+        <w:t xml:space="preserve"> está</w:t>
+      </w:r>
+      <w:r>
+        <w:t>n</w:t>
+      </w:r>
+      <w:r>
+        <w:t xml:space="preserve"> dividida</w:t>
+      </w:r>
+      <w:r>
+        <w:t>s</w:t>
+      </w:r>
+      <w:r>
+        <w:t xml:space="preserve"> en tres segmentos dependiendo para lo que sea, siendo así segmentado</w:t>
+      </w:r>
+      <w:r>
+        <w:t xml:space="preserve"> en: </w:t>
+      </w:r>
+    </w:p>
+    <w:p>
+      <w:pPr>
+        <w:pStyle w:val="Prrafodelista"/>
+        <w:numPr>
+          <w:ilvl w:val="0"/>
+          <w:numId w:val="2"/>
+        </w:numPr>
+        <w:spacing w:line="360" w:lineRule="auto"/>
+        <w:ind w:firstLine="709"/>
+      </w:pPr>
+      <w:r>
+        <w:t>Aplicación Gestión.</w:t>
+      </w:r>
+    </w:p>
+    <w:p>
+      <w:pPr>
+        <w:pStyle w:val="Prrafodelista"/>
+        <w:numPr>
+          <w:ilvl w:val="0"/>
+          <w:numId w:val="2"/>
+        </w:numPr>
+        <w:spacing w:line="360" w:lineRule="auto"/>
+        <w:ind w:firstLine="709"/>
+      </w:pPr>
+      <w:r>
+        <w:t>Aplicación Cliente.</w:t>
+      </w:r>
+    </w:p>
+    <w:p>
+      <w:pPr>
+        <w:pStyle w:val="Prrafodelista"/>
+        <w:numPr>
+          <w:ilvl w:val="0"/>
+          <w:numId w:val="2"/>
+        </w:numPr>
+        <w:spacing w:line="360" w:lineRule="auto"/>
+        <w:ind w:firstLine="709"/>
+      </w:pPr>
+      <w:r>
+        <w:t>Raspberry Pi.</w:t>
       </w:r>
     </w:p>
     <w:p>
       <w:pPr>
         <w:pStyle w:val="Ttulo1"/>
+        <w:spacing w:line="360" w:lineRule="auto"/>
+        <w:ind w:firstLine="709"/>
       </w:pPr>
-      <w:bookmarkStart w:id="2" w:name="_Toc525813815"/>
+      <w:bookmarkStart w:id="3" w:name="_Toc525815828"/>
       <w:r>
         <w:t>Tablas de tareas</w:t>
       </w:r>
-      <w:bookmarkEnd w:id="2"/>
+      <w:bookmarkEnd w:id="3"/>
     </w:p>
     <w:p>
       <w:pPr>
         <w:pStyle w:val="Ttulo2"/>
+        <w:spacing w:line="360" w:lineRule="auto"/>
+        <w:ind w:firstLine="709"/>
       </w:pPr>
-      <w:bookmarkStart w:id="3" w:name="_Toc525813816"/>
+      <w:bookmarkStart w:id="4" w:name="_Toc525815829"/>
       <w:r>
         <w:t>Aplicación cliente</w:t>
       </w:r>
-      <w:bookmarkEnd w:id="3"/>
+      <w:bookmarkEnd w:id="4"/>
     </w:p>
     <w:tbl>
       <w:tblPr>
@@ -785,7 +957,19 @@
               <w:rPr>
                 <w:b/>
               </w:rPr>
-              <w:t>TAREA:</w:t>
+              <w:t>TAREA</w:t>
+            </w:r>
+            <w:r>
+              <w:rPr>
+                <w:b/>
+              </w:rPr>
+              <w:t>S</w:t>
+            </w:r>
+            <w:r>
+              <w:rPr>
+                <w:b/>
+              </w:rPr>
+              <w:t>:</w:t>
             </w:r>
           </w:p>
         </w:tc>
@@ -807,20 +991,9 @@
               <w:rPr>
                 <w:b/>
               </w:rPr>
-              <w:t>DEPENDEN</w:t>
-            </w:r>
-            <w:r>
-              <w:rPr>
-                <w:b/>
-              </w:rPr>
-              <w:t>CIA:</w:t>
-            </w:r>
-          </w:p>
-        </w:tc>
-        <w:tc>
-          <w:tcPr>
-            <w:tcW w:w="1559" w:type="dxa"/>
-          </w:tcPr>
+              <w:t>DEPEN</w:t>
+            </w:r>
+          </w:p>
           <w:p>
             <w:pPr>
               <w:tabs>
@@ -835,15 +1008,19 @@
               <w:rPr>
                 <w:b/>
               </w:rPr>
-              <w:t>DURACIÓN (HRS):</w:t>
-            </w:r>
-          </w:p>
-        </w:tc>
-      </w:tr>
-      <w:tr>
-        <w:tc>
-          <w:tcPr>
-            <w:tcW w:w="704" w:type="dxa"/>
+              <w:t>DEN</w:t>
+            </w:r>
+            <w:r>
+              <w:rPr>
+                <w:b/>
+              </w:rPr>
+              <w:t>CIA:</w:t>
+            </w:r>
+          </w:p>
+        </w:tc>
+        <w:tc>
+          <w:tcPr>
+            <w:tcW w:w="1559" w:type="dxa"/>
           </w:tcPr>
           <w:p>
             <w:pPr>
@@ -851,50 +1028,23 @@
                 <w:tab w:val="right" w:pos="8504"/>
               </w:tabs>
               <w:jc w:val="center"/>
-            </w:pPr>
-            <w:r>
-              <w:t>A</w:t>
-            </w:r>
-          </w:p>
-        </w:tc>
-        <w:tc>
-          <w:tcPr>
-            <w:tcW w:w="4114" w:type="dxa"/>
-          </w:tcPr>
-          <w:p>
-            <w:pPr>
-              <w:spacing w:before="0" w:line="240" w:lineRule="auto"/>
-              <w:rPr>
-                <w:rFonts w:ascii="Calibri" w:hAnsi="Calibri" w:cs="Calibri"/>
-                <w:color w:val="000000"/>
-              </w:rPr>
-            </w:pPr>
-            <w:r>
-              <w:rPr>
-                <w:rFonts w:ascii="Calibri" w:hAnsi="Calibri" w:cs="Calibri"/>
-                <w:color w:val="000000"/>
-              </w:rPr>
-              <w:t>Conexión</w:t>
-            </w:r>
-            <w:r>
-              <w:rPr>
-                <w:rFonts w:ascii="Calibri" w:hAnsi="Calibri" w:cs="Calibri"/>
-                <w:color w:val="000000"/>
-              </w:rPr>
-              <w:t xml:space="preserve"> BD</w:t>
-            </w:r>
-            <w:r>
-              <w:rPr>
-                <w:rFonts w:ascii="Calibri" w:hAnsi="Calibri" w:cs="Calibri"/>
-                <w:color w:val="000000"/>
-              </w:rPr>
-              <w:t>.</w:t>
-            </w:r>
-          </w:p>
-        </w:tc>
-        <w:tc>
-          <w:tcPr>
-            <w:tcW w:w="1276" w:type="dxa"/>
+              <w:rPr>
+                <w:b/>
+              </w:rPr>
+            </w:pPr>
+            <w:r>
+              <w:rPr>
+                <w:b/>
+              </w:rPr>
+              <w:t>DURACIÓN (HRS):</w:t>
+            </w:r>
+          </w:p>
+        </w:tc>
+      </w:tr>
+      <w:tr>
+        <w:tc>
+          <w:tcPr>
+            <w:tcW w:w="704" w:type="dxa"/>
           </w:tcPr>
           <w:p>
             <w:pPr>
@@ -904,13 +1054,48 @@
               <w:jc w:val="center"/>
             </w:pPr>
             <w:r>
-              <w:t>--------------</w:t>
-            </w:r>
-          </w:p>
-        </w:tc>
-        <w:tc>
-          <w:tcPr>
-            <w:tcW w:w="1559" w:type="dxa"/>
+              <w:t>A</w:t>
+            </w:r>
+          </w:p>
+        </w:tc>
+        <w:tc>
+          <w:tcPr>
+            <w:tcW w:w="4114" w:type="dxa"/>
+          </w:tcPr>
+          <w:p>
+            <w:pPr>
+              <w:spacing w:before="0" w:line="240" w:lineRule="auto"/>
+              <w:rPr>
+                <w:rFonts w:ascii="Calibri" w:hAnsi="Calibri" w:cs="Calibri"/>
+                <w:color w:val="000000"/>
+              </w:rPr>
+            </w:pPr>
+            <w:r>
+              <w:rPr>
+                <w:rFonts w:ascii="Calibri" w:hAnsi="Calibri" w:cs="Calibri"/>
+                <w:color w:val="000000"/>
+              </w:rPr>
+              <w:t>Conexión</w:t>
+            </w:r>
+            <w:r>
+              <w:rPr>
+                <w:rFonts w:ascii="Calibri" w:hAnsi="Calibri" w:cs="Calibri"/>
+                <w:color w:val="000000"/>
+              </w:rPr>
+              <w:t xml:space="preserve"> BD</w:t>
+            </w:r>
+            <w:r>
+              <w:rPr>
+                <w:rFonts w:ascii="Calibri" w:hAnsi="Calibri" w:cs="Calibri"/>
+                <w:color w:val="000000"/>
+              </w:rPr>
+              <w:t>.</w:t>
+            </w:r>
+          </w:p>
+        </w:tc>
+        <w:tc>
+          <w:tcPr>
+            <w:tcW w:w="1276" w:type="dxa"/>
           </w:tcPr>
           <w:p>
             <w:pPr>
@@ -920,15 +1105,13 @@
               <w:jc w:val="center"/>
             </w:pPr>
             <w:r>
-              <w:t>10</w:t>
-            </w:r>
-          </w:p>
-        </w:tc>
-      </w:tr>
-      <w:tr>
-        <w:tc>
-          <w:tcPr>
-            <w:tcW w:w="704" w:type="dxa"/>
+              <w:t>--------------</w:t>
+            </w:r>
+          </w:p>
+        </w:tc>
+        <w:tc>
+          <w:tcPr>
+            <w:tcW w:w="1559" w:type="dxa"/>
           </w:tcPr>
           <w:p>
             <w:pPr>
@@ -938,48 +1121,15 @@
               <w:jc w:val="center"/>
             </w:pPr>
             <w:r>
-              <w:t>B</w:t>
-            </w:r>
-          </w:p>
-        </w:tc>
-        <w:tc>
-          <w:tcPr>
-            <w:tcW w:w="4114" w:type="dxa"/>
-          </w:tcPr>
-          <w:p>
-            <w:pPr>
-              <w:spacing w:before="0" w:line="240" w:lineRule="auto"/>
-              <w:rPr>
-                <w:rFonts w:ascii="Calibri" w:hAnsi="Calibri" w:cs="Calibri"/>
-                <w:color w:val="000000"/>
-              </w:rPr>
-            </w:pPr>
-            <w:r>
-              <w:rPr>
-                <w:rFonts w:ascii="Calibri" w:hAnsi="Calibri" w:cs="Calibri"/>
-                <w:color w:val="000000"/>
-              </w:rPr>
-              <w:t>Conexión</w:t>
-            </w:r>
-            <w:r>
-              <w:rPr>
-                <w:rFonts w:ascii="Calibri" w:hAnsi="Calibri" w:cs="Calibri"/>
-                <w:color w:val="000000"/>
-              </w:rPr>
-              <w:t xml:space="preserve"> RPIs</w:t>
-            </w:r>
-            <w:r>
-              <w:rPr>
-                <w:rFonts w:ascii="Calibri" w:hAnsi="Calibri" w:cs="Calibri"/>
-                <w:color w:val="000000"/>
-              </w:rPr>
-              <w:t>.</w:t>
-            </w:r>
-          </w:p>
-        </w:tc>
-        <w:tc>
-          <w:tcPr>
-            <w:tcW w:w="1276" w:type="dxa"/>
+              <w:t>10</w:t>
+            </w:r>
+          </w:p>
+        </w:tc>
+      </w:tr>
+      <w:tr>
+        <w:tc>
+          <w:tcPr>
+            <w:tcW w:w="704" w:type="dxa"/>
           </w:tcPr>
           <w:p>
             <w:pPr>
@@ -989,13 +1139,48 @@
               <w:jc w:val="center"/>
             </w:pPr>
             <w:r>
-              <w:t>--------------</w:t>
-            </w:r>
-          </w:p>
-        </w:tc>
-        <w:tc>
-          <w:tcPr>
-            <w:tcW w:w="1559" w:type="dxa"/>
+              <w:t>B</w:t>
+            </w:r>
+          </w:p>
+        </w:tc>
+        <w:tc>
+          <w:tcPr>
+            <w:tcW w:w="4114" w:type="dxa"/>
+          </w:tcPr>
+          <w:p>
+            <w:pPr>
+              <w:spacing w:before="0" w:line="240" w:lineRule="auto"/>
+              <w:rPr>
+                <w:rFonts w:ascii="Calibri" w:hAnsi="Calibri" w:cs="Calibri"/>
+                <w:color w:val="000000"/>
+              </w:rPr>
+            </w:pPr>
+            <w:r>
+              <w:rPr>
+                <w:rFonts w:ascii="Calibri" w:hAnsi="Calibri" w:cs="Calibri"/>
+                <w:color w:val="000000"/>
+              </w:rPr>
+              <w:t>Conexión</w:t>
+            </w:r>
+            <w:r>
+              <w:rPr>
+                <w:rFonts w:ascii="Calibri" w:hAnsi="Calibri" w:cs="Calibri"/>
+                <w:color w:val="000000"/>
+              </w:rPr>
+              <w:t xml:space="preserve"> RPIs</w:t>
+            </w:r>
+            <w:r>
+              <w:rPr>
+                <w:rFonts w:ascii="Calibri" w:hAnsi="Calibri" w:cs="Calibri"/>
+                <w:color w:val="000000"/>
+              </w:rPr>
+              <w:t>.</w:t>
+            </w:r>
+          </w:p>
+        </w:tc>
+        <w:tc>
+          <w:tcPr>
+            <w:tcW w:w="1276" w:type="dxa"/>
           </w:tcPr>
           <w:p>
             <w:pPr>
@@ -1005,15 +1190,13 @@
               <w:jc w:val="center"/>
             </w:pPr>
             <w:r>
-              <w:t>14</w:t>
-            </w:r>
-          </w:p>
-        </w:tc>
-      </w:tr>
-      <w:tr>
-        <w:tc>
-          <w:tcPr>
-            <w:tcW w:w="704" w:type="dxa"/>
+              <w:t>--------------</w:t>
+            </w:r>
+          </w:p>
+        </w:tc>
+        <w:tc>
+          <w:tcPr>
+            <w:tcW w:w="1559" w:type="dxa"/>
           </w:tcPr>
           <w:p>
             <w:pPr>
@@ -1023,55 +1206,15 @@
               <w:jc w:val="center"/>
             </w:pPr>
             <w:r>
-              <w:t>C</w:t>
-            </w:r>
-          </w:p>
-        </w:tc>
-        <w:tc>
-          <w:tcPr>
-            <w:tcW w:w="4114" w:type="dxa"/>
-          </w:tcPr>
-          <w:p>
-            <w:pPr>
-              <w:spacing w:before="0" w:line="240" w:lineRule="auto"/>
-              <w:rPr>
-                <w:rFonts w:ascii="Calibri" w:hAnsi="Calibri" w:cs="Calibri"/>
-                <w:color w:val="000000"/>
-              </w:rPr>
-            </w:pPr>
-            <w:r>
-              <w:rPr>
-                <w:rFonts w:ascii="Calibri" w:hAnsi="Calibri" w:cs="Calibri"/>
-                <w:color w:val="000000"/>
-              </w:rPr>
-              <w:t>Conexión</w:t>
-            </w:r>
-            <w:r>
-              <w:rPr>
-                <w:rFonts w:ascii="Calibri" w:hAnsi="Calibri" w:cs="Calibri"/>
-                <w:color w:val="000000"/>
-              </w:rPr>
-              <w:t xml:space="preserve"> con </w:t>
-            </w:r>
-            <w:r>
-              <w:rPr>
-                <w:rFonts w:ascii="Calibri" w:hAnsi="Calibri" w:cs="Calibri"/>
-                <w:color w:val="000000"/>
-              </w:rPr>
-              <w:t>sistema</w:t>
-            </w:r>
-            <w:r>
-              <w:rPr>
-                <w:rFonts w:ascii="Calibri" w:hAnsi="Calibri" w:cs="Calibri"/>
-                <w:color w:val="000000"/>
-              </w:rPr>
-              <w:t>.</w:t>
-            </w:r>
-          </w:p>
-        </w:tc>
-        <w:tc>
-          <w:tcPr>
-            <w:tcW w:w="1276" w:type="dxa"/>
+              <w:t>14</w:t>
+            </w:r>
+          </w:p>
+        </w:tc>
+      </w:tr>
+      <w:tr>
+        <w:tc>
+          <w:tcPr>
+            <w:tcW w:w="704" w:type="dxa"/>
           </w:tcPr>
           <w:p>
             <w:pPr>
@@ -1081,13 +1224,55 @@
               <w:jc w:val="center"/>
             </w:pPr>
             <w:r>
-              <w:t>--------------</w:t>
-            </w:r>
-          </w:p>
-        </w:tc>
-        <w:tc>
-          <w:tcPr>
-            <w:tcW w:w="1559" w:type="dxa"/>
+              <w:t>C</w:t>
+            </w:r>
+          </w:p>
+        </w:tc>
+        <w:tc>
+          <w:tcPr>
+            <w:tcW w:w="4114" w:type="dxa"/>
+          </w:tcPr>
+          <w:p>
+            <w:pPr>
+              <w:spacing w:before="0" w:line="240" w:lineRule="auto"/>
+              <w:rPr>
+                <w:rFonts w:ascii="Calibri" w:hAnsi="Calibri" w:cs="Calibri"/>
+                <w:color w:val="000000"/>
+              </w:rPr>
+            </w:pPr>
+            <w:r>
+              <w:rPr>
+                <w:rFonts w:ascii="Calibri" w:hAnsi="Calibri" w:cs="Calibri"/>
+                <w:color w:val="000000"/>
+              </w:rPr>
+              <w:t>Conexión</w:t>
+            </w:r>
+            <w:r>
+              <w:rPr>
+                <w:rFonts w:ascii="Calibri" w:hAnsi="Calibri" w:cs="Calibri"/>
+                <w:color w:val="000000"/>
+              </w:rPr>
+              <w:t xml:space="preserve"> con </w:t>
+            </w:r>
+            <w:r>
+              <w:rPr>
+                <w:rFonts w:ascii="Calibri" w:hAnsi="Calibri" w:cs="Calibri"/>
+                <w:color w:val="000000"/>
+              </w:rPr>
+              <w:t>sistema</w:t>
+            </w:r>
+            <w:r>
+              <w:rPr>
+                <w:rFonts w:ascii="Calibri" w:hAnsi="Calibri" w:cs="Calibri"/>
+                <w:color w:val="000000"/>
+              </w:rPr>
+              <w:t>.</w:t>
+            </w:r>
+          </w:p>
+        </w:tc>
+        <w:tc>
+          <w:tcPr>
+            <w:tcW w:w="1276" w:type="dxa"/>
           </w:tcPr>
           <w:p>
             <w:pPr>
@@ -1097,15 +1282,13 @@
               <w:jc w:val="center"/>
             </w:pPr>
             <w:r>
-              <w:t>7</w:t>
-            </w:r>
-          </w:p>
-        </w:tc>
-      </w:tr>
-      <w:tr>
-        <w:tc>
-          <w:tcPr>
-            <w:tcW w:w="704" w:type="dxa"/>
+              <w:t>--------------</w:t>
+            </w:r>
+          </w:p>
+        </w:tc>
+        <w:tc>
+          <w:tcPr>
+            <w:tcW w:w="1559" w:type="dxa"/>
           </w:tcPr>
           <w:p>
             <w:pPr>
@@ -1115,83 +1298,85 @@
               <w:jc w:val="center"/>
             </w:pPr>
             <w:r>
-              <w:t>D</w:t>
-            </w:r>
-          </w:p>
-        </w:tc>
-        <w:tc>
-          <w:tcPr>
-            <w:tcW w:w="4114" w:type="dxa"/>
+              <w:t>7</w:t>
+            </w:r>
+          </w:p>
+        </w:tc>
+      </w:tr>
+      <w:tr>
+        <w:tc>
+          <w:tcPr>
+            <w:tcW w:w="704" w:type="dxa"/>
           </w:tcPr>
           <w:p>
             <w:pPr>
               <w:tabs>
                 <w:tab w:val="right" w:pos="8504"/>
               </w:tabs>
-              <w:rPr>
-                <w:rFonts w:ascii="Calibri" w:hAnsi="Calibri" w:cs="Calibri"/>
-                <w:color w:val="000000"/>
-              </w:rPr>
-            </w:pPr>
-            <w:r>
-              <w:t xml:space="preserve"> </w:t>
-            </w:r>
-            <w:r>
-              <w:rPr>
-                <w:rFonts w:ascii="Calibri" w:hAnsi="Calibri" w:cs="Calibri"/>
-                <w:color w:val="000000"/>
-              </w:rPr>
-              <w:t>Generar interfaz para registro de forma</w:t>
-            </w:r>
-            <w:r>
-              <w:rPr>
-                <w:rFonts w:ascii="Calibri" w:hAnsi="Calibri" w:cs="Calibri"/>
-                <w:color w:val="000000"/>
-              </w:rPr>
-              <w:t xml:space="preserve"> </w:t>
-            </w:r>
-            <w:r>
-              <w:rPr>
-                <w:rFonts w:ascii="Calibri" w:hAnsi="Calibri" w:cs="Calibri"/>
-                <w:color w:val="000000"/>
-              </w:rPr>
-              <w:t xml:space="preserve">intuitiva </w:t>
-            </w:r>
-            <w:r>
-              <w:rPr>
-                <w:rFonts w:ascii="Calibri" w:hAnsi="Calibri" w:cs="Calibri"/>
-                <w:color w:val="000000"/>
-              </w:rPr>
-              <w:t xml:space="preserve">y </w:t>
-            </w:r>
-            <w:r>
-              <w:rPr>
-                <w:rFonts w:ascii="Calibri" w:hAnsi="Calibri" w:cs="Calibri"/>
-                <w:color w:val="000000"/>
-              </w:rPr>
-              <w:t>responsiva.</w:t>
-            </w:r>
-          </w:p>
-        </w:tc>
-        <w:tc>
-          <w:tcPr>
-            <w:tcW w:w="1276" w:type="dxa"/>
+              <w:jc w:val="center"/>
+            </w:pPr>
+            <w:r>
+              <w:t>D</w:t>
+            </w:r>
+          </w:p>
+        </w:tc>
+        <w:tc>
+          <w:tcPr>
+            <w:tcW w:w="4114" w:type="dxa"/>
           </w:tcPr>
           <w:p>
             <w:pPr>
               <w:tabs>
                 <w:tab w:val="right" w:pos="8504"/>
               </w:tabs>
-              <w:jc w:val="center"/>
-            </w:pPr>
-            <w:r>
-              <w:t>--------------</w:t>
-            </w:r>
-          </w:p>
-        </w:tc>
-        <w:tc>
-          <w:tcPr>
-            <w:tcW w:w="1559" w:type="dxa"/>
+              <w:rPr>
+                <w:rFonts w:ascii="Calibri" w:hAnsi="Calibri" w:cs="Calibri"/>
+                <w:color w:val="000000"/>
+              </w:rPr>
+            </w:pPr>
+            <w:r>
+              <w:t xml:space="preserve"> </w:t>
+            </w:r>
+            <w:r>
+              <w:rPr>
+                <w:rFonts w:ascii="Calibri" w:hAnsi="Calibri" w:cs="Calibri"/>
+                <w:color w:val="000000"/>
+              </w:rPr>
+              <w:t>Generar interfaz para registro de forma</w:t>
+            </w:r>
+            <w:r>
+              <w:rPr>
+                <w:rFonts w:ascii="Calibri" w:hAnsi="Calibri" w:cs="Calibri"/>
+                <w:color w:val="000000"/>
+              </w:rPr>
+              <w:t xml:space="preserve"> </w:t>
+            </w:r>
+            <w:r>
+              <w:rPr>
+                <w:rFonts w:ascii="Calibri" w:hAnsi="Calibri" w:cs="Calibri"/>
+                <w:color w:val="000000"/>
+              </w:rPr>
+              <w:t xml:space="preserve">intuitiva </w:t>
+            </w:r>
+            <w:r>
+              <w:rPr>
+                <w:rFonts w:ascii="Calibri" w:hAnsi="Calibri" w:cs="Calibri"/>
+                <w:color w:val="000000"/>
+              </w:rPr>
+              <w:t xml:space="preserve">y </w:t>
+            </w:r>
+            <w:r>
+              <w:rPr>
+                <w:rFonts w:ascii="Calibri" w:hAnsi="Calibri" w:cs="Calibri"/>
+                <w:color w:val="000000"/>
+              </w:rPr>
+              <w:t>responsiva.</w:t>
+            </w:r>
+          </w:p>
+        </w:tc>
+        <w:tc>
+          <w:tcPr>
+            <w:tcW w:w="1276" w:type="dxa"/>
           </w:tcPr>
           <w:p>
             <w:pPr>
@@ -1201,15 +1386,13 @@
               <w:jc w:val="center"/>
             </w:pPr>
             <w:r>
-              <w:t>7</w:t>
-            </w:r>
-          </w:p>
-        </w:tc>
-      </w:tr>
-      <w:tr>
-        <w:tc>
-          <w:tcPr>
-            <w:tcW w:w="704" w:type="dxa"/>
+              <w:t>--------------</w:t>
+            </w:r>
+          </w:p>
+        </w:tc>
+        <w:tc>
+          <w:tcPr>
+            <w:tcW w:w="1559" w:type="dxa"/>
           </w:tcPr>
           <w:p>
             <w:pPr>
@@ -1219,41 +1402,15 @@
               <w:jc w:val="center"/>
             </w:pPr>
             <w:r>
-              <w:t>E</w:t>
-            </w:r>
-          </w:p>
-        </w:tc>
-        <w:tc>
-          <w:tcPr>
-            <w:tcW w:w="4114" w:type="dxa"/>
-          </w:tcPr>
-          <w:p>
-            <w:pPr>
-              <w:spacing w:before="0" w:line="240" w:lineRule="auto"/>
-              <w:rPr>
-                <w:rFonts w:ascii="Calibri" w:hAnsi="Calibri" w:cs="Calibri"/>
-                <w:color w:val="000000"/>
-              </w:rPr>
-            </w:pPr>
-            <w:r>
-              <w:rPr>
-                <w:rFonts w:ascii="Calibri" w:hAnsi="Calibri" w:cs="Calibri"/>
-                <w:color w:val="000000"/>
-              </w:rPr>
-              <w:t>Guardar registro bajo contraseña cifrada y usuarios definidos</w:t>
-            </w:r>
-            <w:r>
-              <w:rPr>
-                <w:rFonts w:ascii="Calibri" w:hAnsi="Calibri" w:cs="Calibri"/>
-                <w:color w:val="000000"/>
-              </w:rPr>
-              <w:t>.</w:t>
-            </w:r>
-          </w:p>
-        </w:tc>
-        <w:tc>
-          <w:tcPr>
-            <w:tcW w:w="1276" w:type="dxa"/>
+              <w:t>7</w:t>
+            </w:r>
+          </w:p>
+        </w:tc>
+      </w:tr>
+      <w:tr>
+        <w:tc>
+          <w:tcPr>
+            <w:tcW w:w="704" w:type="dxa"/>
           </w:tcPr>
           <w:p>
             <w:pPr>
@@ -1263,13 +1420,41 @@
               <w:jc w:val="center"/>
             </w:pPr>
             <w:r>
-              <w:t>D</w:t>
-            </w:r>
-          </w:p>
-        </w:tc>
-        <w:tc>
-          <w:tcPr>
-            <w:tcW w:w="1559" w:type="dxa"/>
+              <w:t>E</w:t>
+            </w:r>
+          </w:p>
+        </w:tc>
+        <w:tc>
+          <w:tcPr>
+            <w:tcW w:w="4114" w:type="dxa"/>
+          </w:tcPr>
+          <w:p>
+            <w:pPr>
+              <w:spacing w:before="0" w:line="240" w:lineRule="auto"/>
+              <w:rPr>
+                <w:rFonts w:ascii="Calibri" w:hAnsi="Calibri" w:cs="Calibri"/>
+                <w:color w:val="000000"/>
+              </w:rPr>
+            </w:pPr>
+            <w:r>
+              <w:rPr>
+                <w:rFonts w:ascii="Calibri" w:hAnsi="Calibri" w:cs="Calibri"/>
+                <w:color w:val="000000"/>
+              </w:rPr>
+              <w:t>Guardar registro bajo contraseña cifrada y usuarios definidos</w:t>
+            </w:r>
+            <w:r>
+              <w:rPr>
+                <w:rFonts w:ascii="Calibri" w:hAnsi="Calibri" w:cs="Calibri"/>
+                <w:color w:val="000000"/>
+              </w:rPr>
+              <w:t>.</w:t>
+            </w:r>
+          </w:p>
+        </w:tc>
+        <w:tc>
+          <w:tcPr>
+            <w:tcW w:w="1276" w:type="dxa"/>
           </w:tcPr>
           <w:p>
             <w:pPr>
@@ -1279,15 +1464,13 @@
               <w:jc w:val="center"/>
             </w:pPr>
             <w:r>
-              <w:t>6</w:t>
-            </w:r>
-          </w:p>
-        </w:tc>
-      </w:tr>
-      <w:tr>
-        <w:tc>
-          <w:tcPr>
-            <w:tcW w:w="704" w:type="dxa"/>
+              <w:t>D</w:t>
+            </w:r>
+          </w:p>
+        </w:tc>
+        <w:tc>
+          <w:tcPr>
+            <w:tcW w:w="1559" w:type="dxa"/>
           </w:tcPr>
           <w:p>
             <w:pPr>
@@ -1297,69 +1480,15 @@
               <w:jc w:val="center"/>
             </w:pPr>
             <w:r>
-              <w:t>F</w:t>
-            </w:r>
-          </w:p>
-        </w:tc>
-        <w:tc>
-          <w:tcPr>
-            <w:tcW w:w="4114" w:type="dxa"/>
-          </w:tcPr>
-          <w:p>
-            <w:pPr>
-              <w:spacing w:before="0" w:line="240" w:lineRule="auto"/>
-              <w:rPr>
-                <w:rFonts w:ascii="Calibri" w:hAnsi="Calibri" w:cs="Calibri"/>
-                <w:color w:val="000000"/>
-              </w:rPr>
-            </w:pPr>
-            <w:r>
-              <w:rPr>
-                <w:rFonts w:ascii="Calibri" w:hAnsi="Calibri" w:cs="Calibri"/>
-                <w:color w:val="000000"/>
-              </w:rPr>
-              <w:t xml:space="preserve">Generar interfaz para perfiles de forma </w:t>
-            </w:r>
-            <w:r>
-              <w:rPr>
-                <w:rFonts w:ascii="Calibri" w:hAnsi="Calibri" w:cs="Calibri"/>
-                <w:color w:val="000000"/>
-              </w:rPr>
-              <w:t>intuitiva</w:t>
-            </w:r>
-            <w:r>
-              <w:rPr>
-                <w:rFonts w:ascii="Calibri" w:hAnsi="Calibri" w:cs="Calibri"/>
-                <w:color w:val="000000"/>
-              </w:rPr>
-              <w:t xml:space="preserve"> y </w:t>
-            </w:r>
-            <w:r>
-              <w:rPr>
-                <w:rFonts w:ascii="Calibri" w:hAnsi="Calibri" w:cs="Calibri"/>
-                <w:color w:val="000000"/>
-              </w:rPr>
-              <w:t>responsiva</w:t>
-            </w:r>
-            <w:r>
-              <w:rPr>
-                <w:rFonts w:ascii="Calibri" w:hAnsi="Calibri" w:cs="Calibri"/>
-                <w:color w:val="000000"/>
-              </w:rPr>
-              <w:t>.</w:t>
-            </w:r>
-            <w:r>
-              <w:rPr>
-                <w:rFonts w:ascii="Calibri" w:hAnsi="Calibri" w:cs="Calibri"/>
-                <w:color w:val="000000"/>
-              </w:rPr>
-              <w:t xml:space="preserve"> </w:t>
-            </w:r>
-          </w:p>
-        </w:tc>
-        <w:tc>
-          <w:tcPr>
-            <w:tcW w:w="1276" w:type="dxa"/>
+              <w:t>6</w:t>
+            </w:r>
+          </w:p>
+        </w:tc>
+      </w:tr>
+      <w:tr>
+        <w:tc>
+          <w:tcPr>
+            <w:tcW w:w="704" w:type="dxa"/>
           </w:tcPr>
           <w:p>
             <w:pPr>
@@ -1369,13 +1498,69 @@
               <w:jc w:val="center"/>
             </w:pPr>
             <w:r>
-              <w:t>--------------</w:t>
-            </w:r>
-          </w:p>
-        </w:tc>
-        <w:tc>
-          <w:tcPr>
-            <w:tcW w:w="1559" w:type="dxa"/>
+              <w:t>F</w:t>
+            </w:r>
+          </w:p>
+        </w:tc>
+        <w:tc>
+          <w:tcPr>
+            <w:tcW w:w="4114" w:type="dxa"/>
+          </w:tcPr>
+          <w:p>
+            <w:pPr>
+              <w:spacing w:before="0" w:line="240" w:lineRule="auto"/>
+              <w:rPr>
+                <w:rFonts w:ascii="Calibri" w:hAnsi="Calibri" w:cs="Calibri"/>
+                <w:color w:val="000000"/>
+              </w:rPr>
+            </w:pPr>
+            <w:r>
+              <w:rPr>
+                <w:rFonts w:ascii="Calibri" w:hAnsi="Calibri" w:cs="Calibri"/>
+                <w:color w:val="000000"/>
+              </w:rPr>
+              <w:t xml:space="preserve">Generar interfaz para perfiles de forma </w:t>
+            </w:r>
+            <w:r>
+              <w:rPr>
+                <w:rFonts w:ascii="Calibri" w:hAnsi="Calibri" w:cs="Calibri"/>
+                <w:color w:val="000000"/>
+              </w:rPr>
+              <w:t>intuitiva</w:t>
+            </w:r>
+            <w:r>
+              <w:rPr>
+                <w:rFonts w:ascii="Calibri" w:hAnsi="Calibri" w:cs="Calibri"/>
+                <w:color w:val="000000"/>
+              </w:rPr>
+              <w:t xml:space="preserve"> y </w:t>
+            </w:r>
+            <w:r>
+              <w:rPr>
+                <w:rFonts w:ascii="Calibri" w:hAnsi="Calibri" w:cs="Calibri"/>
+                <w:color w:val="000000"/>
+              </w:rPr>
+              <w:t>responsiva</w:t>
+            </w:r>
+            <w:r>
+              <w:rPr>
+                <w:rFonts w:ascii="Calibri" w:hAnsi="Calibri" w:cs="Calibri"/>
+                <w:color w:val="000000"/>
+              </w:rPr>
+              <w:t>.</w:t>
+            </w:r>
+            <w:r>
+              <w:rPr>
+                <w:rFonts w:ascii="Calibri" w:hAnsi="Calibri" w:cs="Calibri"/>
+                <w:color w:val="000000"/>
+              </w:rPr>
+              <w:t xml:space="preserve"> </w:t>
+            </w:r>
+          </w:p>
+        </w:tc>
+        <w:tc>
+          <w:tcPr>
+            <w:tcW w:w="1276" w:type="dxa"/>
           </w:tcPr>
           <w:p>
             <w:pPr>
@@ -1385,15 +1570,13 @@
               <w:jc w:val="center"/>
             </w:pPr>
             <w:r>
-              <w:t>10</w:t>
-            </w:r>
-          </w:p>
-        </w:tc>
-      </w:tr>
-      <w:tr>
-        <w:tc>
-          <w:tcPr>
-            <w:tcW w:w="704" w:type="dxa"/>
+              <w:t>--------------</w:t>
+            </w:r>
+          </w:p>
+        </w:tc>
+        <w:tc>
+          <w:tcPr>
+            <w:tcW w:w="1559" w:type="dxa"/>
           </w:tcPr>
           <w:p>
             <w:pPr>
@@ -1403,62 +1586,15 @@
               <w:jc w:val="center"/>
             </w:pPr>
             <w:r>
-              <w:t>G</w:t>
-            </w:r>
-          </w:p>
-        </w:tc>
-        <w:tc>
-          <w:tcPr>
-            <w:tcW w:w="4114" w:type="dxa"/>
-          </w:tcPr>
-          <w:p>
-            <w:pPr>
-              <w:spacing w:before="0" w:line="240" w:lineRule="auto"/>
-              <w:rPr>
-                <w:rFonts w:ascii="Calibri" w:hAnsi="Calibri" w:cs="Calibri"/>
-                <w:color w:val="000000"/>
-              </w:rPr>
-            </w:pPr>
-            <w:r>
-              <w:rPr>
-                <w:rFonts w:ascii="Calibri" w:hAnsi="Calibri" w:cs="Calibri"/>
-                <w:color w:val="000000"/>
-              </w:rPr>
-              <w:t xml:space="preserve">Generar Interfaz para cambio </w:t>
-            </w:r>
-            <w:r>
-              <w:rPr>
-                <w:rFonts w:ascii="Calibri" w:hAnsi="Calibri" w:cs="Calibri"/>
-                <w:color w:val="000000"/>
-              </w:rPr>
-              <w:t xml:space="preserve">de credenciales de forma </w:t>
-            </w:r>
-            <w:r>
-              <w:rPr>
-                <w:rFonts w:ascii="Calibri" w:hAnsi="Calibri" w:cs="Calibri"/>
-                <w:color w:val="000000"/>
-              </w:rPr>
-              <w:t>intuitiva</w:t>
-            </w:r>
-            <w:r>
-              <w:rPr>
-                <w:rFonts w:ascii="Calibri" w:hAnsi="Calibri" w:cs="Calibri"/>
-                <w:color w:val="000000"/>
-              </w:rPr>
-              <w:t xml:space="preserve"> y </w:t>
-            </w:r>
-            <w:r>
-              <w:rPr>
-                <w:rFonts w:ascii="Calibri" w:hAnsi="Calibri" w:cs="Calibri"/>
-                <w:color w:val="000000"/>
-              </w:rPr>
-              <w:t>responsiva.</w:t>
-            </w:r>
-          </w:p>
-        </w:tc>
-        <w:tc>
-          <w:tcPr>
-            <w:tcW w:w="1276" w:type="dxa"/>
+              <w:t>10</w:t>
+            </w:r>
+          </w:p>
+        </w:tc>
+      </w:tr>
+      <w:tr>
+        <w:tc>
+          <w:tcPr>
+            <w:tcW w:w="704" w:type="dxa"/>
           </w:tcPr>
           <w:p>
             <w:pPr>
@@ -1468,13 +1604,62 @@
               <w:jc w:val="center"/>
             </w:pPr>
             <w:r>
-              <w:t>E</w:t>
-            </w:r>
-          </w:p>
-        </w:tc>
-        <w:tc>
-          <w:tcPr>
-            <w:tcW w:w="1559" w:type="dxa"/>
+              <w:t>G</w:t>
+            </w:r>
+          </w:p>
+        </w:tc>
+        <w:tc>
+          <w:tcPr>
+            <w:tcW w:w="4114" w:type="dxa"/>
+          </w:tcPr>
+          <w:p>
+            <w:pPr>
+              <w:spacing w:before="0" w:line="240" w:lineRule="auto"/>
+              <w:rPr>
+                <w:rFonts w:ascii="Calibri" w:hAnsi="Calibri" w:cs="Calibri"/>
+                <w:color w:val="000000"/>
+              </w:rPr>
+            </w:pPr>
+            <w:r>
+              <w:rPr>
+                <w:rFonts w:ascii="Calibri" w:hAnsi="Calibri" w:cs="Calibri"/>
+                <w:color w:val="000000"/>
+              </w:rPr>
+              <w:t xml:space="preserve">Generar Interfaz para cambio </w:t>
+            </w:r>
+            <w:r>
+              <w:rPr>
+                <w:rFonts w:ascii="Calibri" w:hAnsi="Calibri" w:cs="Calibri"/>
+                <w:color w:val="000000"/>
+              </w:rPr>
+              <w:t xml:space="preserve">de credenciales de forma </w:t>
+            </w:r>
+            <w:r>
+              <w:rPr>
+                <w:rFonts w:ascii="Calibri" w:hAnsi="Calibri" w:cs="Calibri"/>
+                <w:color w:val="000000"/>
+              </w:rPr>
+              <w:t>intuitiva</w:t>
+            </w:r>
+            <w:r>
+              <w:rPr>
+                <w:rFonts w:ascii="Calibri" w:hAnsi="Calibri" w:cs="Calibri"/>
+                <w:color w:val="000000"/>
+              </w:rPr>
+              <w:t xml:space="preserve"> y </w:t>
+            </w:r>
+            <w:r>
+              <w:rPr>
+                <w:rFonts w:ascii="Calibri" w:hAnsi="Calibri" w:cs="Calibri"/>
+                <w:color w:val="000000"/>
+              </w:rPr>
+              <w:t>responsiva.</w:t>
+            </w:r>
+          </w:p>
+        </w:tc>
+        <w:tc>
+          <w:tcPr>
+            <w:tcW w:w="1276" w:type="dxa"/>
           </w:tcPr>
           <w:p>
             <w:pPr>
@@ -1484,15 +1669,13 @@
               <w:jc w:val="center"/>
             </w:pPr>
             <w:r>
-              <w:t>6</w:t>
-            </w:r>
-          </w:p>
-        </w:tc>
-      </w:tr>
-      <w:tr>
-        <w:tc>
-          <w:tcPr>
-            <w:tcW w:w="704" w:type="dxa"/>
+              <w:t>E</w:t>
+            </w:r>
+          </w:p>
+        </w:tc>
+        <w:tc>
+          <w:tcPr>
+            <w:tcW w:w="1559" w:type="dxa"/>
           </w:tcPr>
           <w:p>
             <w:pPr>
@@ -1502,111 +1685,15 @@
               <w:jc w:val="center"/>
             </w:pPr>
             <w:r>
-              <w:t>H</w:t>
-            </w:r>
-          </w:p>
-        </w:tc>
-        <w:tc>
-          <w:tcPr>
-            <w:tcW w:w="4114" w:type="dxa"/>
-          </w:tcPr>
-          <w:p>
-            <w:pPr>
-              <w:spacing w:before="0" w:line="240" w:lineRule="auto"/>
-              <w:rPr>
-                <w:rFonts w:ascii="Calibri" w:hAnsi="Calibri" w:cs="Calibri"/>
-                <w:color w:val="000000"/>
-              </w:rPr>
-            </w:pPr>
-            <w:r>
-              <w:rPr>
-                <w:rFonts w:ascii="Calibri" w:hAnsi="Calibri" w:cs="Calibri"/>
-                <w:color w:val="000000"/>
-              </w:rPr>
-              <w:t xml:space="preserve">Generar interfaz </w:t>
-            </w:r>
-            <w:r>
-              <w:rPr>
-                <w:rFonts w:ascii="Calibri" w:hAnsi="Calibri" w:cs="Calibri"/>
-                <w:color w:val="000000"/>
-              </w:rPr>
-              <w:t>para</w:t>
-            </w:r>
-            <w:r>
-              <w:rPr>
-                <w:rFonts w:ascii="Calibri" w:hAnsi="Calibri" w:cs="Calibri"/>
-                <w:color w:val="000000"/>
-              </w:rPr>
-              <w:t xml:space="preserve"> c</w:t>
-            </w:r>
-            <w:r>
-              <w:rPr>
-                <w:rFonts w:ascii="Calibri" w:hAnsi="Calibri" w:cs="Calibri"/>
-                <w:color w:val="000000"/>
-              </w:rPr>
-              <w:t>onfiguración</w:t>
-            </w:r>
-            <w:r>
-              <w:rPr>
-                <w:rFonts w:ascii="Calibri" w:hAnsi="Calibri" w:cs="Calibri"/>
-                <w:color w:val="000000"/>
-              </w:rPr>
-              <w:t xml:space="preserve"> </w:t>
-            </w:r>
-            <w:r>
-              <w:rPr>
-                <w:rFonts w:ascii="Calibri" w:hAnsi="Calibri" w:cs="Calibri"/>
-                <w:color w:val="000000"/>
-              </w:rPr>
-              <w:t xml:space="preserve">del </w:t>
-            </w:r>
-            <w:r>
-              <w:rPr>
-                <w:rFonts w:ascii="Calibri" w:hAnsi="Calibri" w:cs="Calibri"/>
-                <w:color w:val="000000"/>
-              </w:rPr>
-              <w:t xml:space="preserve"> </w:t>
-            </w:r>
-            <w:r>
-              <w:rPr>
-                <w:rFonts w:ascii="Calibri" w:hAnsi="Calibri" w:cs="Calibri"/>
-                <w:color w:val="000000"/>
-              </w:rPr>
-              <w:t xml:space="preserve">funcionamiento </w:t>
-            </w:r>
-            <w:r>
-              <w:rPr>
-                <w:rFonts w:ascii="Calibri" w:hAnsi="Calibri" w:cs="Calibri"/>
-                <w:color w:val="000000"/>
-              </w:rPr>
-              <w:t>de forma</w:t>
-            </w:r>
-            <w:r>
-              <w:rPr>
-                <w:rFonts w:ascii="Calibri" w:hAnsi="Calibri" w:cs="Calibri"/>
-                <w:color w:val="000000"/>
-              </w:rPr>
-              <w:t xml:space="preserve"> Intuitiva</w:t>
-            </w:r>
-            <w:r>
-              <w:rPr>
-                <w:rFonts w:ascii="Calibri" w:hAnsi="Calibri" w:cs="Calibri"/>
-                <w:color w:val="000000"/>
-              </w:rPr>
-              <w:t xml:space="preserve"> y </w:t>
-            </w:r>
-            <w:r>
-              <w:rPr>
-                <w:rFonts w:ascii="Calibri" w:hAnsi="Calibri" w:cs="Calibri"/>
-                <w:color w:val="000000"/>
-              </w:rPr>
-              <w:t>responsiva.</w:t>
-            </w:r>
-          </w:p>
-        </w:tc>
-        <w:tc>
-          <w:tcPr>
-            <w:tcW w:w="1276" w:type="dxa"/>
+              <w:t>6</w:t>
+            </w:r>
+          </w:p>
+        </w:tc>
+      </w:tr>
+      <w:tr>
+        <w:tc>
+          <w:tcPr>
+            <w:tcW w:w="704" w:type="dxa"/>
           </w:tcPr>
           <w:p>
             <w:pPr>
@@ -1616,13 +1703,111 @@
               <w:jc w:val="center"/>
             </w:pPr>
             <w:r>
-              <w:t>--------------</w:t>
-            </w:r>
-          </w:p>
-        </w:tc>
-        <w:tc>
-          <w:tcPr>
-            <w:tcW w:w="1559" w:type="dxa"/>
+              <w:t>H</w:t>
+            </w:r>
+          </w:p>
+        </w:tc>
+        <w:tc>
+          <w:tcPr>
+            <w:tcW w:w="4114" w:type="dxa"/>
+          </w:tcPr>
+          <w:p>
+            <w:pPr>
+              <w:spacing w:before="0" w:line="240" w:lineRule="auto"/>
+              <w:rPr>
+                <w:rFonts w:ascii="Calibri" w:hAnsi="Calibri" w:cs="Calibri"/>
+                <w:color w:val="000000"/>
+              </w:rPr>
+            </w:pPr>
+            <w:r>
+              <w:rPr>
+                <w:rFonts w:ascii="Calibri" w:hAnsi="Calibri" w:cs="Calibri"/>
+                <w:color w:val="000000"/>
+              </w:rPr>
+              <w:t xml:space="preserve">Generar interfaz </w:t>
+            </w:r>
+            <w:r>
+              <w:rPr>
+                <w:rFonts w:ascii="Calibri" w:hAnsi="Calibri" w:cs="Calibri"/>
+                <w:color w:val="000000"/>
+              </w:rPr>
+              <w:t>para</w:t>
+            </w:r>
+            <w:r>
+              <w:rPr>
+                <w:rFonts w:ascii="Calibri" w:hAnsi="Calibri" w:cs="Calibri"/>
+                <w:color w:val="000000"/>
+              </w:rPr>
+              <w:t xml:space="preserve"> c</w:t>
+            </w:r>
+            <w:r>
+              <w:rPr>
+                <w:rFonts w:ascii="Calibri" w:hAnsi="Calibri" w:cs="Calibri"/>
+                <w:color w:val="000000"/>
+              </w:rPr>
+              <w:t>onfiguración</w:t>
+            </w:r>
+            <w:r>
+              <w:rPr>
+                <w:rFonts w:ascii="Calibri" w:hAnsi="Calibri" w:cs="Calibri"/>
+                <w:color w:val="000000"/>
+              </w:rPr>
+              <w:t xml:space="preserve"> </w:t>
+            </w:r>
+            <w:r>
+              <w:rPr>
+                <w:rFonts w:ascii="Calibri" w:hAnsi="Calibri" w:cs="Calibri"/>
+                <w:color w:val="000000"/>
+              </w:rPr>
+              <w:t xml:space="preserve">del </w:t>
+            </w:r>
+            <w:r>
+              <w:rPr>
+                <w:rFonts w:ascii="Calibri" w:hAnsi="Calibri" w:cs="Calibri"/>
+                <w:color w:val="000000"/>
+              </w:rPr>
+              <w:t xml:space="preserve"> </w:t>
+            </w:r>
+            <w:r>
+              <w:rPr>
+                <w:rFonts w:ascii="Calibri" w:hAnsi="Calibri" w:cs="Calibri"/>
+                <w:color w:val="000000"/>
+              </w:rPr>
+              <w:t xml:space="preserve">funcionamiento </w:t>
+            </w:r>
+            <w:r>
+              <w:rPr>
+                <w:rFonts w:ascii="Calibri" w:hAnsi="Calibri" w:cs="Calibri"/>
+                <w:color w:val="000000"/>
+              </w:rPr>
+              <w:t>de forma</w:t>
+            </w:r>
+            <w:r>
+              <w:rPr>
+                <w:rFonts w:ascii="Calibri" w:hAnsi="Calibri" w:cs="Calibri"/>
+                <w:color w:val="000000"/>
+              </w:rPr>
+              <w:t xml:space="preserve"> Intuitiva</w:t>
+            </w:r>
+            <w:r>
+              <w:rPr>
+                <w:rFonts w:ascii="Calibri" w:hAnsi="Calibri" w:cs="Calibri"/>
+                <w:color w:val="000000"/>
+              </w:rPr>
+              <w:t xml:space="preserve"> y </w:t>
+            </w:r>
+            <w:r>
+              <w:rPr>
+                <w:rFonts w:ascii="Calibri" w:hAnsi="Calibri" w:cs="Calibri"/>
+                <w:color w:val="000000"/>
+              </w:rPr>
+              <w:t>responsiva.</w:t>
+            </w:r>
+          </w:p>
+        </w:tc>
+        <w:tc>
+          <w:tcPr>
+            <w:tcW w:w="1276" w:type="dxa"/>
           </w:tcPr>
           <w:p>
             <w:pPr>
@@ -1632,15 +1817,13 @@
               <w:jc w:val="center"/>
             </w:pPr>
             <w:r>
-              <w:t>29</w:t>
-            </w:r>
-          </w:p>
-        </w:tc>
-      </w:tr>
-      <w:tr>
-        <w:tc>
-          <w:tcPr>
-            <w:tcW w:w="704" w:type="dxa"/>
+              <w:t>--------------</w:t>
+            </w:r>
+          </w:p>
+        </w:tc>
+        <w:tc>
+          <w:tcPr>
+            <w:tcW w:w="1559" w:type="dxa"/>
           </w:tcPr>
           <w:p>
             <w:pPr>
@@ -1650,55 +1833,15 @@
               <w:jc w:val="center"/>
             </w:pPr>
             <w:r>
-              <w:t>I</w:t>
-            </w:r>
-          </w:p>
-        </w:tc>
-        <w:tc>
-          <w:tcPr>
-            <w:tcW w:w="4114" w:type="dxa"/>
-          </w:tcPr>
-          <w:p>
-            <w:pPr>
-              <w:spacing w:before="0" w:line="240" w:lineRule="auto"/>
-              <w:rPr>
-                <w:rFonts w:ascii="Calibri" w:hAnsi="Calibri" w:cs="Calibri"/>
-                <w:color w:val="000000"/>
-              </w:rPr>
-            </w:pPr>
-            <w:r>
-              <w:rPr>
-                <w:rFonts w:ascii="Calibri" w:hAnsi="Calibri" w:cs="Calibri"/>
-                <w:color w:val="000000"/>
-              </w:rPr>
-              <w:t xml:space="preserve">Generar interfaz funciones de forma </w:t>
-            </w:r>
-            <w:r>
-              <w:rPr>
-                <w:rFonts w:ascii="Calibri" w:hAnsi="Calibri" w:cs="Calibri"/>
-                <w:color w:val="000000"/>
-              </w:rPr>
-              <w:t>intuitiva</w:t>
-            </w:r>
-            <w:r>
-              <w:rPr>
-                <w:rFonts w:ascii="Calibri" w:hAnsi="Calibri" w:cs="Calibri"/>
-                <w:color w:val="000000"/>
-              </w:rPr>
-              <w:t xml:space="preserve"> y </w:t>
-            </w:r>
-            <w:r>
-              <w:rPr>
-                <w:rFonts w:ascii="Calibri" w:hAnsi="Calibri" w:cs="Calibri"/>
-                <w:color w:val="000000"/>
-              </w:rPr>
-              <w:t>responsiva.</w:t>
-            </w:r>
-          </w:p>
-        </w:tc>
-        <w:tc>
-          <w:tcPr>
-            <w:tcW w:w="1276" w:type="dxa"/>
+              <w:t>29</w:t>
+            </w:r>
+          </w:p>
+        </w:tc>
+      </w:tr>
+      <w:tr>
+        <w:tc>
+          <w:tcPr>
+            <w:tcW w:w="704" w:type="dxa"/>
           </w:tcPr>
           <w:p>
             <w:pPr>
@@ -1708,13 +1851,55 @@
               <w:jc w:val="center"/>
             </w:pPr>
             <w:r>
-              <w:t>H</w:t>
-            </w:r>
-          </w:p>
-        </w:tc>
-        <w:tc>
-          <w:tcPr>
-            <w:tcW w:w="1559" w:type="dxa"/>
+              <w:t>I</w:t>
+            </w:r>
+          </w:p>
+        </w:tc>
+        <w:tc>
+          <w:tcPr>
+            <w:tcW w:w="4114" w:type="dxa"/>
+          </w:tcPr>
+          <w:p>
+            <w:pPr>
+              <w:spacing w:before="0" w:line="240" w:lineRule="auto"/>
+              <w:rPr>
+                <w:rFonts w:ascii="Calibri" w:hAnsi="Calibri" w:cs="Calibri"/>
+                <w:color w:val="000000"/>
+              </w:rPr>
+            </w:pPr>
+            <w:r>
+              <w:rPr>
+                <w:rFonts w:ascii="Calibri" w:hAnsi="Calibri" w:cs="Calibri"/>
+                <w:color w:val="000000"/>
+              </w:rPr>
+              <w:t xml:space="preserve">Generar interfaz funciones de forma </w:t>
+            </w:r>
+            <w:r>
+              <w:rPr>
+                <w:rFonts w:ascii="Calibri" w:hAnsi="Calibri" w:cs="Calibri"/>
+                <w:color w:val="000000"/>
+              </w:rPr>
+              <w:t>intuitiva</w:t>
+            </w:r>
+            <w:r>
+              <w:rPr>
+                <w:rFonts w:ascii="Calibri" w:hAnsi="Calibri" w:cs="Calibri"/>
+                <w:color w:val="000000"/>
+              </w:rPr>
+              <w:t xml:space="preserve"> y </w:t>
+            </w:r>
+            <w:r>
+              <w:rPr>
+                <w:rFonts w:ascii="Calibri" w:hAnsi="Calibri" w:cs="Calibri"/>
+                <w:color w:val="000000"/>
+              </w:rPr>
+              <w:t>responsiva.</w:t>
+            </w:r>
+          </w:p>
+        </w:tc>
+        <w:tc>
+          <w:tcPr>
+            <w:tcW w:w="1276" w:type="dxa"/>
           </w:tcPr>
           <w:p>
             <w:pPr>
@@ -1724,15 +1909,13 @@
               <w:jc w:val="center"/>
             </w:pPr>
             <w:r>
-              <w:t>20</w:t>
-            </w:r>
-          </w:p>
-        </w:tc>
-      </w:tr>
-      <w:tr>
-        <w:tc>
-          <w:tcPr>
-            <w:tcW w:w="704" w:type="dxa"/>
+              <w:t>H</w:t>
+            </w:r>
+          </w:p>
+        </w:tc>
+        <w:tc>
+          <w:tcPr>
+            <w:tcW w:w="1559" w:type="dxa"/>
           </w:tcPr>
           <w:p>
             <w:pPr>
@@ -1742,69 +1925,15 @@
               <w:jc w:val="center"/>
             </w:pPr>
             <w:r>
-              <w:t>J</w:t>
-            </w:r>
-          </w:p>
-        </w:tc>
-        <w:tc>
-          <w:tcPr>
-            <w:tcW w:w="4114" w:type="dxa"/>
-          </w:tcPr>
-          <w:p>
-            <w:pPr>
-              <w:spacing w:before="0" w:line="240" w:lineRule="auto"/>
-              <w:rPr>
-                <w:rFonts w:ascii="Calibri" w:hAnsi="Calibri" w:cs="Calibri"/>
-                <w:color w:val="000000"/>
-              </w:rPr>
-            </w:pPr>
-            <w:r>
-              <w:rPr>
-                <w:rFonts w:ascii="Calibri" w:hAnsi="Calibri" w:cs="Calibri"/>
-                <w:color w:val="000000"/>
-              </w:rPr>
-              <w:t xml:space="preserve">Generar interfaz para modo </w:t>
-            </w:r>
-            <w:r>
-              <w:rPr>
-                <w:rFonts w:ascii="Calibri" w:hAnsi="Calibri" w:cs="Calibri"/>
-                <w:color w:val="000000"/>
-              </w:rPr>
-              <w:t>automático</w:t>
-            </w:r>
-            <w:r>
-              <w:rPr>
-                <w:rFonts w:ascii="Calibri" w:hAnsi="Calibri" w:cs="Calibri"/>
-                <w:color w:val="000000"/>
-              </w:rPr>
-              <w:t xml:space="preserve"> de forma </w:t>
-            </w:r>
-            <w:r>
-              <w:rPr>
-                <w:rFonts w:ascii="Calibri" w:hAnsi="Calibri" w:cs="Calibri"/>
-                <w:color w:val="000000"/>
-              </w:rPr>
-              <w:t>intuitiva</w:t>
-            </w:r>
-            <w:r>
-              <w:rPr>
-                <w:rFonts w:ascii="Calibri" w:hAnsi="Calibri" w:cs="Calibri"/>
-                <w:color w:val="000000"/>
-              </w:rPr>
-              <w:t xml:space="preserve"> y </w:t>
-            </w:r>
-            <w:r>
-              <w:rPr>
-                <w:rFonts w:ascii="Calibri" w:hAnsi="Calibri" w:cs="Calibri"/>
-                <w:color w:val="000000"/>
-              </w:rPr>
-              <w:t>responsiva</w:t>
-            </w:r>
-          </w:p>
-        </w:tc>
-        <w:tc>
-          <w:tcPr>
-            <w:tcW w:w="1276" w:type="dxa"/>
+              <w:t>20</w:t>
+            </w:r>
+          </w:p>
+        </w:tc>
+      </w:tr>
+      <w:tr>
+        <w:tc>
+          <w:tcPr>
+            <w:tcW w:w="704" w:type="dxa"/>
           </w:tcPr>
           <w:p>
             <w:pPr>
@@ -1814,13 +1943,69 @@
               <w:jc w:val="center"/>
             </w:pPr>
             <w:r>
-              <w:t>I</w:t>
-            </w:r>
-          </w:p>
-        </w:tc>
-        <w:tc>
-          <w:tcPr>
-            <w:tcW w:w="1559" w:type="dxa"/>
+              <w:t>J</w:t>
+            </w:r>
+          </w:p>
+        </w:tc>
+        <w:tc>
+          <w:tcPr>
+            <w:tcW w:w="4114" w:type="dxa"/>
+          </w:tcPr>
+          <w:p>
+            <w:pPr>
+              <w:spacing w:before="0" w:line="240" w:lineRule="auto"/>
+              <w:rPr>
+                <w:rFonts w:ascii="Calibri" w:hAnsi="Calibri" w:cs="Calibri"/>
+                <w:color w:val="000000"/>
+              </w:rPr>
+            </w:pPr>
+            <w:r>
+              <w:rPr>
+                <w:rFonts w:ascii="Calibri" w:hAnsi="Calibri" w:cs="Calibri"/>
+                <w:color w:val="000000"/>
+              </w:rPr>
+              <w:t xml:space="preserve">Generar interfaz para modo </w:t>
+            </w:r>
+            <w:r>
+              <w:rPr>
+                <w:rFonts w:ascii="Calibri" w:hAnsi="Calibri" w:cs="Calibri"/>
+                <w:color w:val="000000"/>
+              </w:rPr>
+              <w:t>automático</w:t>
+            </w:r>
+            <w:r>
+              <w:rPr>
+                <w:rFonts w:ascii="Calibri" w:hAnsi="Calibri" w:cs="Calibri"/>
+                <w:color w:val="000000"/>
+              </w:rPr>
+              <w:t xml:space="preserve"> de forma </w:t>
+            </w:r>
+            <w:r>
+              <w:rPr>
+                <w:rFonts w:ascii="Calibri" w:hAnsi="Calibri" w:cs="Calibri"/>
+                <w:color w:val="000000"/>
+              </w:rPr>
+              <w:t>intuitiva</w:t>
+            </w:r>
+            <w:r>
+              <w:rPr>
+                <w:rFonts w:ascii="Calibri" w:hAnsi="Calibri" w:cs="Calibri"/>
+                <w:color w:val="000000"/>
+              </w:rPr>
+              <w:t xml:space="preserve"> y </w:t>
+            </w:r>
+            <w:r>
+              <w:rPr>
+                <w:rFonts w:ascii="Calibri" w:hAnsi="Calibri" w:cs="Calibri"/>
+                <w:color w:val="000000"/>
+              </w:rPr>
+              <w:t>responsiva</w:t>
+            </w:r>
+          </w:p>
+        </w:tc>
+        <w:tc>
+          <w:tcPr>
+            <w:tcW w:w="1276" w:type="dxa"/>
           </w:tcPr>
           <w:p>
             <w:pPr>
@@ -1830,15 +2015,13 @@
               <w:jc w:val="center"/>
             </w:pPr>
             <w:r>
-              <w:t>6</w:t>
-            </w:r>
-          </w:p>
-        </w:tc>
-      </w:tr>
-      <w:tr>
-        <w:tc>
-          <w:tcPr>
-            <w:tcW w:w="704" w:type="dxa"/>
+              <w:t>I</w:t>
+            </w:r>
+          </w:p>
+        </w:tc>
+        <w:tc>
+          <w:tcPr>
+            <w:tcW w:w="1559" w:type="dxa"/>
           </w:tcPr>
           <w:p>
             <w:pPr>
@@ -1848,55 +2031,15 @@
               <w:jc w:val="center"/>
             </w:pPr>
             <w:r>
-              <w:t>K</w:t>
-            </w:r>
-          </w:p>
-        </w:tc>
-        <w:tc>
-          <w:tcPr>
-            <w:tcW w:w="4114" w:type="dxa"/>
-          </w:tcPr>
-          <w:p>
-            <w:pPr>
-              <w:spacing w:before="0" w:line="240" w:lineRule="auto"/>
-              <w:rPr>
-                <w:rFonts w:ascii="Calibri" w:hAnsi="Calibri" w:cs="Calibri"/>
-                <w:color w:val="000000"/>
-              </w:rPr>
-            </w:pPr>
-            <w:r>
-              <w:rPr>
-                <w:rFonts w:ascii="Calibri" w:hAnsi="Calibri" w:cs="Calibri"/>
-                <w:color w:val="000000"/>
-              </w:rPr>
-              <w:t xml:space="preserve">Generar interfaz para modo voz de forma </w:t>
-            </w:r>
-            <w:r>
-              <w:rPr>
-                <w:rFonts w:ascii="Calibri" w:hAnsi="Calibri" w:cs="Calibri"/>
-                <w:color w:val="000000"/>
-              </w:rPr>
-              <w:t>intuitiva</w:t>
-            </w:r>
-            <w:r>
-              <w:rPr>
-                <w:rFonts w:ascii="Calibri" w:hAnsi="Calibri" w:cs="Calibri"/>
-                <w:color w:val="000000"/>
-              </w:rPr>
-              <w:t xml:space="preserve"> y </w:t>
-            </w:r>
-            <w:r>
-              <w:rPr>
-                <w:rFonts w:ascii="Calibri" w:hAnsi="Calibri" w:cs="Calibri"/>
-                <w:color w:val="000000"/>
-              </w:rPr>
-              <w:t>responsiva</w:t>
-            </w:r>
-          </w:p>
-        </w:tc>
-        <w:tc>
-          <w:tcPr>
-            <w:tcW w:w="1276" w:type="dxa"/>
+              <w:t>6</w:t>
+            </w:r>
+          </w:p>
+        </w:tc>
+      </w:tr>
+      <w:tr>
+        <w:tc>
+          <w:tcPr>
+            <w:tcW w:w="704" w:type="dxa"/>
           </w:tcPr>
           <w:p>
             <w:pPr>
@@ -1906,13 +2049,56 @@
               <w:jc w:val="center"/>
             </w:pPr>
             <w:r>
-              <w:t>I</w:t>
-            </w:r>
-          </w:p>
-        </w:tc>
-        <w:tc>
-          <w:tcPr>
-            <w:tcW w:w="1559" w:type="dxa"/>
+              <w:lastRenderedPageBreak/>
+              <w:t>K</w:t>
+            </w:r>
+          </w:p>
+        </w:tc>
+        <w:tc>
+          <w:tcPr>
+            <w:tcW w:w="4114" w:type="dxa"/>
+          </w:tcPr>
+          <w:p>
+            <w:pPr>
+              <w:spacing w:before="0" w:line="240" w:lineRule="auto"/>
+              <w:rPr>
+                <w:rFonts w:ascii="Calibri" w:hAnsi="Calibri" w:cs="Calibri"/>
+                <w:color w:val="000000"/>
+              </w:rPr>
+            </w:pPr>
+            <w:r>
+              <w:rPr>
+                <w:rFonts w:ascii="Calibri" w:hAnsi="Calibri" w:cs="Calibri"/>
+                <w:color w:val="000000"/>
+              </w:rPr>
+              <w:t xml:space="preserve">Generar interfaz para modo voz de forma </w:t>
+            </w:r>
+            <w:r>
+              <w:rPr>
+                <w:rFonts w:ascii="Calibri" w:hAnsi="Calibri" w:cs="Calibri"/>
+                <w:color w:val="000000"/>
+              </w:rPr>
+              <w:t>intuitiva</w:t>
+            </w:r>
+            <w:r>
+              <w:rPr>
+                <w:rFonts w:ascii="Calibri" w:hAnsi="Calibri" w:cs="Calibri"/>
+                <w:color w:val="000000"/>
+              </w:rPr>
+              <w:t xml:space="preserve"> y </w:t>
+            </w:r>
+            <w:r>
+              <w:rPr>
+                <w:rFonts w:ascii="Calibri" w:hAnsi="Calibri" w:cs="Calibri"/>
+                <w:color w:val="000000"/>
+              </w:rPr>
+              <w:t>responsiva</w:t>
+            </w:r>
+          </w:p>
+        </w:tc>
+        <w:tc>
+          <w:tcPr>
+            <w:tcW w:w="1276" w:type="dxa"/>
           </w:tcPr>
           <w:p>
             <w:pPr>
@@ -1922,15 +2108,13 @@
               <w:jc w:val="center"/>
             </w:pPr>
             <w:r>
-              <w:t>38</w:t>
-            </w:r>
-          </w:p>
-        </w:tc>
-      </w:tr>
-      <w:tr>
-        <w:tc>
-          <w:tcPr>
-            <w:tcW w:w="704" w:type="dxa"/>
+              <w:t>I</w:t>
+            </w:r>
+          </w:p>
+        </w:tc>
+        <w:tc>
+          <w:tcPr>
+            <w:tcW w:w="1559" w:type="dxa"/>
           </w:tcPr>
           <w:p>
             <w:pPr>
@@ -1940,55 +2124,15 @@
               <w:jc w:val="center"/>
             </w:pPr>
             <w:r>
-              <w:t>L</w:t>
-            </w:r>
-          </w:p>
-        </w:tc>
-        <w:tc>
-          <w:tcPr>
-            <w:tcW w:w="4114" w:type="dxa"/>
-          </w:tcPr>
-          <w:p>
-            <w:pPr>
-              <w:spacing w:before="0" w:line="240" w:lineRule="auto"/>
-              <w:rPr>
-                <w:rFonts w:ascii="Calibri" w:hAnsi="Calibri" w:cs="Calibri"/>
-                <w:color w:val="000000"/>
-              </w:rPr>
-            </w:pPr>
-            <w:r>
-              <w:rPr>
-                <w:rFonts w:ascii="Calibri" w:hAnsi="Calibri" w:cs="Calibri"/>
-                <w:color w:val="000000"/>
-              </w:rPr>
-              <w:t xml:space="preserve">Generar interfaz para reportes de forma </w:t>
-            </w:r>
-            <w:r>
-              <w:rPr>
-                <w:rFonts w:ascii="Calibri" w:hAnsi="Calibri" w:cs="Calibri"/>
-                <w:color w:val="000000"/>
-              </w:rPr>
-              <w:t>intuitiva</w:t>
-            </w:r>
-            <w:r>
-              <w:rPr>
-                <w:rFonts w:ascii="Calibri" w:hAnsi="Calibri" w:cs="Calibri"/>
-                <w:color w:val="000000"/>
-              </w:rPr>
-              <w:t xml:space="preserve"> y </w:t>
-            </w:r>
-            <w:r>
-              <w:rPr>
-                <w:rFonts w:ascii="Calibri" w:hAnsi="Calibri" w:cs="Calibri"/>
-                <w:color w:val="000000"/>
-              </w:rPr>
-              <w:t>responsiva</w:t>
-            </w:r>
-          </w:p>
-        </w:tc>
-        <w:tc>
-          <w:tcPr>
-            <w:tcW w:w="1276" w:type="dxa"/>
+              <w:t>38</w:t>
+            </w:r>
+          </w:p>
+        </w:tc>
+      </w:tr>
+      <w:tr>
+        <w:tc>
+          <w:tcPr>
+            <w:tcW w:w="704" w:type="dxa"/>
           </w:tcPr>
           <w:p>
             <w:pPr>
@@ -1998,13 +2142,55 @@
               <w:jc w:val="center"/>
             </w:pPr>
             <w:r>
-              <w:t>D</w:t>
-            </w:r>
-          </w:p>
-        </w:tc>
-        <w:tc>
-          <w:tcPr>
-            <w:tcW w:w="1559" w:type="dxa"/>
+              <w:t>L</w:t>
+            </w:r>
+          </w:p>
+        </w:tc>
+        <w:tc>
+          <w:tcPr>
+            <w:tcW w:w="4114" w:type="dxa"/>
+          </w:tcPr>
+          <w:p>
+            <w:pPr>
+              <w:spacing w:before="0" w:line="240" w:lineRule="auto"/>
+              <w:rPr>
+                <w:rFonts w:ascii="Calibri" w:hAnsi="Calibri" w:cs="Calibri"/>
+                <w:color w:val="000000"/>
+              </w:rPr>
+            </w:pPr>
+            <w:r>
+              <w:rPr>
+                <w:rFonts w:ascii="Calibri" w:hAnsi="Calibri" w:cs="Calibri"/>
+                <w:color w:val="000000"/>
+              </w:rPr>
+              <w:t xml:space="preserve">Generar interfaz para reportes de forma </w:t>
+            </w:r>
+            <w:r>
+              <w:rPr>
+                <w:rFonts w:ascii="Calibri" w:hAnsi="Calibri" w:cs="Calibri"/>
+                <w:color w:val="000000"/>
+              </w:rPr>
+              <w:t>intuitiva</w:t>
+            </w:r>
+            <w:r>
+              <w:rPr>
+                <w:rFonts w:ascii="Calibri" w:hAnsi="Calibri" w:cs="Calibri"/>
+                <w:color w:val="000000"/>
+              </w:rPr>
+              <w:t xml:space="preserve"> y </w:t>
+            </w:r>
+            <w:r>
+              <w:rPr>
+                <w:rFonts w:ascii="Calibri" w:hAnsi="Calibri" w:cs="Calibri"/>
+                <w:color w:val="000000"/>
+              </w:rPr>
+              <w:t>responsiva</w:t>
+            </w:r>
+          </w:p>
+        </w:tc>
+        <w:tc>
+          <w:tcPr>
+            <w:tcW w:w="1276" w:type="dxa"/>
           </w:tcPr>
           <w:p>
             <w:pPr>
@@ -2014,15 +2200,13 @@
               <w:jc w:val="center"/>
             </w:pPr>
             <w:r>
-              <w:t>3</w:t>
-            </w:r>
-          </w:p>
-        </w:tc>
-      </w:tr>
-      <w:tr>
-        <w:tc>
-          <w:tcPr>
-            <w:tcW w:w="704" w:type="dxa"/>
+              <w:t>D</w:t>
+            </w:r>
+          </w:p>
+        </w:tc>
+        <w:tc>
+          <w:tcPr>
+            <w:tcW w:w="1559" w:type="dxa"/>
           </w:tcPr>
           <w:p>
             <w:pPr>
@@ -2032,7 +2216,24 @@
               <w:jc w:val="center"/>
             </w:pPr>
             <w:r>
-              <w:lastRenderedPageBreak/>
+              <w:t>3</w:t>
+            </w:r>
+          </w:p>
+        </w:tc>
+      </w:tr>
+      <w:tr>
+        <w:tc>
+          <w:tcPr>
+            <w:tcW w:w="704" w:type="dxa"/>
+          </w:tcPr>
+          <w:p>
+            <w:pPr>
+              <w:tabs>
+                <w:tab w:val="right" w:pos="8504"/>
+              </w:tabs>
+              <w:jc w:val="center"/>
+            </w:pPr>
+            <w:r>
               <w:t>M</w:t>
             </w:r>
           </w:p>
@@ -2250,12 +2451,14 @@
     <w:p>
       <w:pPr>
         <w:pStyle w:val="Ttulo2"/>
+        <w:spacing w:line="360" w:lineRule="auto"/>
+        <w:ind w:firstLine="709"/>
       </w:pPr>
-      <w:bookmarkStart w:id="4" w:name="_Toc525813817"/>
+      <w:bookmarkStart w:id="5" w:name="_Toc525815830"/>
       <w:r>
         <w:t>Aplicación Gestión</w:t>
       </w:r>
-      <w:bookmarkEnd w:id="4"/>
+      <w:bookmarkEnd w:id="5"/>
     </w:p>
     <w:tbl>
       <w:tblPr>
@@ -2300,7 +2503,19 @@
               <w:rPr>
                 <w:b/>
               </w:rPr>
-              <w:t>TAREA:</w:t>
+              <w:t>TAREA</w:t>
+            </w:r>
+            <w:r>
+              <w:rPr>
+                <w:b/>
+              </w:rPr>
+              <w:t>S</w:t>
+            </w:r>
+            <w:r>
+              <w:rPr>
+                <w:b/>
+              </w:rPr>
+              <w:t>:</w:t>
             </w:r>
           </w:p>
         </w:tc>
@@ -2311,12 +2526,26 @@
           <w:p>
             <w:pPr>
               <w:jc w:val="center"/>
-            </w:pPr>
-            <w:r>
               <w:rPr>
                 <w:b/>
               </w:rPr>
-              <w:t>DEPENDE</w:t>
+            </w:pPr>
+            <w:r>
+              <w:rPr>
+                <w:b/>
+              </w:rPr>
+              <w:t>DEPEN</w:t>
+            </w:r>
+          </w:p>
+          <w:p>
+            <w:pPr>
+              <w:jc w:val="center"/>
+            </w:pPr>
+            <w:r>
+              <w:rPr>
+                <w:b/>
+              </w:rPr>
+              <w:t>DE</w:t>
             </w:r>
             <w:r>
               <w:rPr>
@@ -2728,7 +2957,22 @@
                 <w:rFonts w:ascii="Calibri" w:hAnsi="Calibri" w:cs="Calibri"/>
                 <w:color w:val="000000"/>
               </w:rPr>
-              <w:t>Tener el sistema de alta, baja y modificación.</w:t>
+              <w:t>Tener el sistema de alta, baja y</w:t>
+            </w:r>
+          </w:p>
+          <w:p>
+            <w:pPr>
+              <w:rPr>
+                <w:rFonts w:ascii="Calibri" w:hAnsi="Calibri" w:cs="Calibri"/>
+                <w:color w:val="000000"/>
+              </w:rPr>
+            </w:pPr>
+            <w:r>
+              <w:rPr>
+                <w:rFonts w:ascii="Calibri" w:hAnsi="Calibri" w:cs="Calibri"/>
+                <w:color w:val="000000"/>
+              </w:rPr>
+              <w:t>modificación.</w:t>
             </w:r>
           </w:p>
         </w:tc>
@@ -3080,35 +3324,33 @@
     <w:p>
       <w:pPr>
         <w:pStyle w:val="Ttulo2"/>
+        <w:spacing w:line="360" w:lineRule="auto"/>
+        <w:ind w:firstLine="709"/>
       </w:pPr>
-      <w:bookmarkStart w:id="5" w:name="_Toc525813818"/>
-      <w:proofErr w:type="spellStart"/>
+      <w:bookmarkStart w:id="6" w:name="_Toc525815831"/>
       <w:r>
         <w:lastRenderedPageBreak/>
-        <w:t>Raspberry</w:t>
+        <w:t>Raspberry PI</w:t>
       </w:r>
-      <w:proofErr w:type="spellEnd"/>
-      <w:r>
-        <w:t xml:space="preserve"> PI</w:t>
-      </w:r>
-      <w:bookmarkEnd w:id="5"/>
+      <w:bookmarkEnd w:id="6"/>
     </w:p>
     <w:tbl>
       <w:tblPr>
         <w:tblStyle w:val="Tablaconcuadrcula"/>
-        <w:tblW w:w="7792" w:type="dxa"/>
+        <w:tblW w:w="8217" w:type="dxa"/>
+        <w:tblLayout w:type="fixed"/>
         <w:tblLook w:val="04A0" w:firstRow="1" w:lastRow="0" w:firstColumn="1" w:lastColumn="0" w:noHBand="0" w:noVBand="1"/>
       </w:tblPr>
       <w:tblGrid>
-        <w:gridCol w:w="1129"/>
-        <w:gridCol w:w="3523"/>
-        <w:gridCol w:w="1717"/>
-        <w:gridCol w:w="1423"/>
+        <w:gridCol w:w="1271"/>
+        <w:gridCol w:w="4111"/>
+        <w:gridCol w:w="1276"/>
+        <w:gridCol w:w="1559"/>
       </w:tblGrid>
       <w:tr>
         <w:tc>
           <w:tcPr>
-            <w:tcW w:w="1129" w:type="dxa"/>
+            <w:tcW w:w="1271" w:type="dxa"/>
           </w:tcPr>
           <w:p>
             <w:pPr>
@@ -3124,7 +3366,7 @@
         </w:tc>
         <w:tc>
           <w:tcPr>
-            <w:tcW w:w="3523" w:type="dxa"/>
+            <w:tcW w:w="4111" w:type="dxa"/>
           </w:tcPr>
           <w:p>
             <w:pPr>
@@ -3134,28 +3376,48 @@
               <w:rPr>
                 <w:b/>
               </w:rPr>
-              <w:t>TAREA:</w:t>
-            </w:r>
-          </w:p>
-        </w:tc>
-        <w:tc>
-          <w:tcPr>
-            <w:tcW w:w="1717" w:type="dxa"/>
-          </w:tcPr>
-          <w:p>
-            <w:pPr>
-              <w:jc w:val="center"/>
-            </w:pPr>
+              <w:t>TAREA</w:t>
+            </w:r>
             <w:r>
               <w:rPr>
                 <w:b/>
               </w:rPr>
-              <w:t>DEPENDE</w:t>
-            </w:r>
-            <w:r>
+              <w:t>S:</w:t>
+            </w:r>
+          </w:p>
+        </w:tc>
+        <w:tc>
+          <w:tcPr>
+            <w:tcW w:w="1276" w:type="dxa"/>
+          </w:tcPr>
+          <w:p>
+            <w:pPr>
+              <w:jc w:val="center"/>
               <w:rPr>
                 <w:b/>
               </w:rPr>
+            </w:pPr>
+            <w:r>
+              <w:rPr>
+                <w:b/>
+              </w:rPr>
+              <w:t>DEPEN</w:t>
+            </w:r>
+          </w:p>
+          <w:p>
+            <w:pPr>
+              <w:jc w:val="center"/>
+            </w:pPr>
+            <w:r>
+              <w:rPr>
+                <w:b/>
+              </w:rPr>
+              <w:t>DE</w:t>
+            </w:r>
+            <w:r>
+              <w:rPr>
+                <w:b/>
+              </w:rPr>
               <w:t>N</w:t>
             </w:r>
             <w:r>
@@ -3168,7 +3430,7 @@
         </w:tc>
         <w:tc>
           <w:tcPr>
-            <w:tcW w:w="1423" w:type="dxa"/>
+            <w:tcW w:w="1559" w:type="dxa"/>
           </w:tcPr>
           <w:p>
             <w:pPr>
@@ -3186,7 +3448,7 @@
       <w:tr>
         <w:tc>
           <w:tcPr>
-            <w:tcW w:w="1129" w:type="dxa"/>
+            <w:tcW w:w="1271" w:type="dxa"/>
           </w:tcPr>
           <w:p>
             <w:pPr>
@@ -3199,7 +3461,7 @@
         </w:tc>
         <w:tc>
           <w:tcPr>
-            <w:tcW w:w="3523" w:type="dxa"/>
+            <w:tcW w:w="4111" w:type="dxa"/>
             <w:vAlign w:val="bottom"/>
           </w:tcPr>
           <w:p>
@@ -3214,7 +3476,7 @@
         </w:tc>
         <w:tc>
           <w:tcPr>
-            <w:tcW w:w="1717" w:type="dxa"/>
+            <w:tcW w:w="1276" w:type="dxa"/>
             <w:vAlign w:val="bottom"/>
           </w:tcPr>
           <w:p>
@@ -3232,7 +3494,7 @@
         </w:tc>
         <w:tc>
           <w:tcPr>
-            <w:tcW w:w="1423" w:type="dxa"/>
+            <w:tcW w:w="1559" w:type="dxa"/>
             <w:vAlign w:val="bottom"/>
           </w:tcPr>
           <w:p>
@@ -3253,7 +3515,7 @@
       <w:tr>
         <w:tc>
           <w:tcPr>
-            <w:tcW w:w="1129" w:type="dxa"/>
+            <w:tcW w:w="1271" w:type="dxa"/>
           </w:tcPr>
           <w:p>
             <w:pPr>
@@ -3266,7 +3528,7 @@
         </w:tc>
         <w:tc>
           <w:tcPr>
-            <w:tcW w:w="3523" w:type="dxa"/>
+            <w:tcW w:w="4111" w:type="dxa"/>
             <w:vAlign w:val="bottom"/>
           </w:tcPr>
           <w:p>
@@ -3281,7 +3543,7 @@
         </w:tc>
         <w:tc>
           <w:tcPr>
-            <w:tcW w:w="1717" w:type="dxa"/>
+            <w:tcW w:w="1276" w:type="dxa"/>
             <w:vAlign w:val="bottom"/>
           </w:tcPr>
           <w:p>
@@ -3299,7 +3561,7 @@
         </w:tc>
         <w:tc>
           <w:tcPr>
-            <w:tcW w:w="1423" w:type="dxa"/>
+            <w:tcW w:w="1559" w:type="dxa"/>
             <w:vAlign w:val="bottom"/>
           </w:tcPr>
           <w:p>
@@ -3320,7 +3582,7 @@
       <w:tr>
         <w:tc>
           <w:tcPr>
-            <w:tcW w:w="1129" w:type="dxa"/>
+            <w:tcW w:w="1271" w:type="dxa"/>
           </w:tcPr>
           <w:p>
             <w:pPr>
@@ -3333,7 +3595,7 @@
         </w:tc>
         <w:tc>
           <w:tcPr>
-            <w:tcW w:w="3523" w:type="dxa"/>
+            <w:tcW w:w="4111" w:type="dxa"/>
             <w:vAlign w:val="bottom"/>
           </w:tcPr>
           <w:p>
@@ -3348,7 +3610,7 @@
         </w:tc>
         <w:tc>
           <w:tcPr>
-            <w:tcW w:w="1717" w:type="dxa"/>
+            <w:tcW w:w="1276" w:type="dxa"/>
             <w:vAlign w:val="bottom"/>
           </w:tcPr>
           <w:p>
@@ -3366,7 +3628,7 @@
         </w:tc>
         <w:tc>
           <w:tcPr>
-            <w:tcW w:w="1423" w:type="dxa"/>
+            <w:tcW w:w="1559" w:type="dxa"/>
             <w:vAlign w:val="bottom"/>
           </w:tcPr>
           <w:p>
@@ -3387,7 +3649,7 @@
       <w:tr>
         <w:tc>
           <w:tcPr>
-            <w:tcW w:w="1129" w:type="dxa"/>
+            <w:tcW w:w="1271" w:type="dxa"/>
           </w:tcPr>
           <w:p>
             <w:pPr>
@@ -3400,7 +3662,7 @@
         </w:tc>
         <w:tc>
           <w:tcPr>
-            <w:tcW w:w="3523" w:type="dxa"/>
+            <w:tcW w:w="4111" w:type="dxa"/>
             <w:vAlign w:val="bottom"/>
           </w:tcPr>
           <w:p>
@@ -3415,7 +3677,7 @@
         </w:tc>
         <w:tc>
           <w:tcPr>
-            <w:tcW w:w="1717" w:type="dxa"/>
+            <w:tcW w:w="1276" w:type="dxa"/>
             <w:vAlign w:val="bottom"/>
           </w:tcPr>
           <w:p>
@@ -3433,7 +3695,7 @@
         </w:tc>
         <w:tc>
           <w:tcPr>
-            <w:tcW w:w="1423" w:type="dxa"/>
+            <w:tcW w:w="1559" w:type="dxa"/>
             <w:vAlign w:val="bottom"/>
           </w:tcPr>
           <w:p>
@@ -3450,13 +3712,11 @@
             </w:r>
           </w:p>
         </w:tc>
-        <w:bookmarkStart w:id="6" w:name="_GoBack"/>
-        <w:bookmarkEnd w:id="6"/>
       </w:tr>
       <w:tr>
         <w:tc>
           <w:tcPr>
-            <w:tcW w:w="1129" w:type="dxa"/>
+            <w:tcW w:w="1271" w:type="dxa"/>
           </w:tcPr>
           <w:p>
             <w:pPr>
@@ -3469,7 +3729,7 @@
         </w:tc>
         <w:tc>
           <w:tcPr>
-            <w:tcW w:w="3523" w:type="dxa"/>
+            <w:tcW w:w="4111" w:type="dxa"/>
             <w:vAlign w:val="bottom"/>
           </w:tcPr>
           <w:p>
@@ -3484,7 +3744,7 @@
         </w:tc>
         <w:tc>
           <w:tcPr>
-            <w:tcW w:w="1717" w:type="dxa"/>
+            <w:tcW w:w="1276" w:type="dxa"/>
             <w:vAlign w:val="bottom"/>
           </w:tcPr>
           <w:p>
@@ -3502,7 +3762,7 @@
         </w:tc>
         <w:tc>
           <w:tcPr>
-            <w:tcW w:w="1423" w:type="dxa"/>
+            <w:tcW w:w="1559" w:type="dxa"/>
             <w:vAlign w:val="bottom"/>
           </w:tcPr>
           <w:p>
@@ -3523,7 +3783,7 @@
       <w:tr>
         <w:tc>
           <w:tcPr>
-            <w:tcW w:w="1129" w:type="dxa"/>
+            <w:tcW w:w="1271" w:type="dxa"/>
           </w:tcPr>
           <w:p>
             <w:pPr>
@@ -3536,7 +3796,7 @@
         </w:tc>
         <w:tc>
           <w:tcPr>
-            <w:tcW w:w="3523" w:type="dxa"/>
+            <w:tcW w:w="4111" w:type="dxa"/>
             <w:vAlign w:val="bottom"/>
           </w:tcPr>
           <w:p>
@@ -3551,7 +3811,7 @@
         </w:tc>
         <w:tc>
           <w:tcPr>
-            <w:tcW w:w="1717" w:type="dxa"/>
+            <w:tcW w:w="1276" w:type="dxa"/>
             <w:vAlign w:val="bottom"/>
           </w:tcPr>
           <w:p>
@@ -3569,7 +3829,7 @@
         </w:tc>
         <w:tc>
           <w:tcPr>
-            <w:tcW w:w="1423" w:type="dxa"/>
+            <w:tcW w:w="1559" w:type="dxa"/>
             <w:vAlign w:val="bottom"/>
           </w:tcPr>
           <w:p>
@@ -3590,7 +3850,7 @@
       <w:tr>
         <w:tc>
           <w:tcPr>
-            <w:tcW w:w="1129" w:type="dxa"/>
+            <w:tcW w:w="1271" w:type="dxa"/>
           </w:tcPr>
           <w:p>
             <w:pPr>
@@ -3603,7 +3863,7 @@
         </w:tc>
         <w:tc>
           <w:tcPr>
-            <w:tcW w:w="3523" w:type="dxa"/>
+            <w:tcW w:w="4111" w:type="dxa"/>
             <w:vAlign w:val="bottom"/>
           </w:tcPr>
           <w:p>
@@ -3614,15 +3874,13 @@
               </w:rPr>
               <w:t xml:space="preserve">Enviar al servidor el estado de la persiana desde la </w:t>
             </w:r>
-            <w:proofErr w:type="spellStart"/>
-            <w:r>
-              <w:rPr>
-                <w:rFonts w:ascii="Calibri" w:hAnsi="Calibri" w:cs="Calibri"/>
-                <w:color w:val="000000"/>
-              </w:rPr>
-              <w:t>rpi</w:t>
-            </w:r>
-            <w:proofErr w:type="spellEnd"/>
+            <w:r>
+              <w:rPr>
+                <w:rFonts w:ascii="Calibri" w:hAnsi="Calibri" w:cs="Calibri"/>
+                <w:color w:val="000000"/>
+              </w:rPr>
+              <w:t>RPI</w:t>
+            </w:r>
             <w:r>
               <w:rPr>
                 <w:rFonts w:ascii="Calibri" w:hAnsi="Calibri" w:cs="Calibri"/>
@@ -3634,7 +3892,7 @@
         </w:tc>
         <w:tc>
           <w:tcPr>
-            <w:tcW w:w="1717" w:type="dxa"/>
+            <w:tcW w:w="1276" w:type="dxa"/>
             <w:vAlign w:val="bottom"/>
           </w:tcPr>
           <w:p>
@@ -3652,7 +3910,7 @@
         </w:tc>
         <w:tc>
           <w:tcPr>
-            <w:tcW w:w="1423" w:type="dxa"/>
+            <w:tcW w:w="1559" w:type="dxa"/>
             <w:vAlign w:val="bottom"/>
           </w:tcPr>
           <w:p>
@@ -3673,7 +3931,7 @@
       <w:tr>
         <w:tc>
           <w:tcPr>
-            <w:tcW w:w="1129" w:type="dxa"/>
+            <w:tcW w:w="1271" w:type="dxa"/>
           </w:tcPr>
           <w:p>
             <w:pPr>
@@ -3686,7 +3944,7 @@
         </w:tc>
         <w:tc>
           <w:tcPr>
-            <w:tcW w:w="3523" w:type="dxa"/>
+            <w:tcW w:w="4111" w:type="dxa"/>
             <w:vAlign w:val="bottom"/>
           </w:tcPr>
           <w:p>
@@ -3695,29 +3953,13 @@
                 <w:rFonts w:ascii="Calibri" w:hAnsi="Calibri" w:cs="Calibri"/>
                 <w:color w:val="000000"/>
               </w:rPr>
-              <w:t xml:space="preserve">El </w:t>
-            </w:r>
-            <w:proofErr w:type="spellStart"/>
-            <w:r>
-              <w:rPr>
-                <w:rFonts w:ascii="Calibri" w:hAnsi="Calibri" w:cs="Calibri"/>
-                <w:color w:val="000000"/>
-              </w:rPr>
-              <w:t>ldr</w:t>
-            </w:r>
-            <w:proofErr w:type="spellEnd"/>
-            <w:r>
-              <w:rPr>
-                <w:rFonts w:ascii="Calibri" w:hAnsi="Calibri" w:cs="Calibri"/>
-                <w:color w:val="000000"/>
-              </w:rPr>
-              <w:t xml:space="preserve"> debe mostrar la luminosidad del ambiente </w:t>
-            </w:r>
-          </w:p>
-        </w:tc>
-        <w:tc>
-          <w:tcPr>
-            <w:tcW w:w="1717" w:type="dxa"/>
+              <w:t xml:space="preserve">El ldr debe mostrar la luminosidad del ambiente </w:t>
+            </w:r>
+          </w:p>
+        </w:tc>
+        <w:tc>
+          <w:tcPr>
+            <w:tcW w:w="1276" w:type="dxa"/>
             <w:vAlign w:val="bottom"/>
           </w:tcPr>
           <w:p>
@@ -3735,7 +3977,7 @@
         </w:tc>
         <w:tc>
           <w:tcPr>
-            <w:tcW w:w="1423" w:type="dxa"/>
+            <w:tcW w:w="1559" w:type="dxa"/>
             <w:vAlign w:val="bottom"/>
           </w:tcPr>
           <w:p>
@@ -3756,7 +3998,7 @@
       <w:tr>
         <w:tc>
           <w:tcPr>
-            <w:tcW w:w="1129" w:type="dxa"/>
+            <w:tcW w:w="1271" w:type="dxa"/>
           </w:tcPr>
           <w:p>
             <w:pPr>
@@ -3769,38 +4011,86 @@
         </w:tc>
         <w:tc>
           <w:tcPr>
-            <w:tcW w:w="3523" w:type="dxa"/>
+            <w:tcW w:w="4111" w:type="dxa"/>
             <w:vAlign w:val="bottom"/>
           </w:tcPr>
           <w:p>
-            <w:r>
-              <w:rPr>
-                <w:rFonts w:ascii="Calibri" w:hAnsi="Calibri" w:cs="Calibri"/>
-                <w:color w:val="000000"/>
-              </w:rPr>
-              <w:t xml:space="preserve">Se debe poder cambiar mediante un </w:t>
-            </w:r>
-            <w:proofErr w:type="spellStart"/>
-            <w:r>
-              <w:rPr>
-                <w:rFonts w:ascii="Calibri" w:hAnsi="Calibri" w:cs="Calibri"/>
-                <w:color w:val="000000"/>
-              </w:rPr>
-              <w:t>scroll</w:t>
-            </w:r>
-            <w:proofErr w:type="spellEnd"/>
-            <w:r>
-              <w:rPr>
-                <w:rFonts w:ascii="Calibri" w:hAnsi="Calibri" w:cs="Calibri"/>
-                <w:color w:val="000000"/>
-              </w:rPr>
-              <w:t xml:space="preserve"> de 0 25 50 75 100 la luminosidad de la luz de una habitación indicada </w:t>
-            </w:r>
-          </w:p>
-        </w:tc>
-        <w:tc>
-          <w:tcPr>
-            <w:tcW w:w="1717" w:type="dxa"/>
+            <w:pPr>
+              <w:rPr>
+                <w:rFonts w:ascii="Calibri" w:hAnsi="Calibri" w:cs="Calibri"/>
+                <w:color w:val="000000"/>
+              </w:rPr>
+            </w:pPr>
+            <w:r>
+              <w:rPr>
+                <w:rFonts w:ascii="Calibri" w:hAnsi="Calibri" w:cs="Calibri"/>
+                <w:color w:val="000000"/>
+              </w:rPr>
+              <w:t xml:space="preserve">Se debe poder </w:t>
+            </w:r>
+            <w:r>
+              <w:rPr>
+                <w:rFonts w:ascii="Calibri" w:hAnsi="Calibri" w:cs="Calibri"/>
+                <w:color w:val="000000"/>
+              </w:rPr>
+              <w:t xml:space="preserve">cambiar mediante un scroll de 0, </w:t>
+            </w:r>
+            <w:r>
+              <w:rPr>
+                <w:rFonts w:ascii="Calibri" w:hAnsi="Calibri" w:cs="Calibri"/>
+                <w:color w:val="000000"/>
+              </w:rPr>
+              <w:t>25</w:t>
+            </w:r>
+            <w:r>
+              <w:rPr>
+                <w:rFonts w:ascii="Calibri" w:hAnsi="Calibri" w:cs="Calibri"/>
+                <w:color w:val="000000"/>
+              </w:rPr>
+              <w:t>,</w:t>
+            </w:r>
+            <w:r>
+              <w:rPr>
+                <w:rFonts w:ascii="Calibri" w:hAnsi="Calibri" w:cs="Calibri"/>
+                <w:color w:val="000000"/>
+              </w:rPr>
+              <w:t xml:space="preserve"> 50</w:t>
+            </w:r>
+            <w:r>
+              <w:rPr>
+                <w:rFonts w:ascii="Calibri" w:hAnsi="Calibri" w:cs="Calibri"/>
+                <w:color w:val="000000"/>
+              </w:rPr>
+              <w:t>,</w:t>
+            </w:r>
+            <w:r>
+              <w:rPr>
+                <w:rFonts w:ascii="Calibri" w:hAnsi="Calibri" w:cs="Calibri"/>
+                <w:color w:val="000000"/>
+              </w:rPr>
+              <w:t xml:space="preserve"> 75</w:t>
+            </w:r>
+            <w:r>
+              <w:rPr>
+                <w:rFonts w:ascii="Calibri" w:hAnsi="Calibri" w:cs="Calibri"/>
+                <w:color w:val="000000"/>
+              </w:rPr>
+              <w:t>, 100</w:t>
+            </w:r>
+          </w:p>
+          <w:p>
+            <w:r>
+              <w:rPr>
+                <w:rFonts w:ascii="Calibri" w:hAnsi="Calibri" w:cs="Calibri"/>
+                <w:color w:val="000000"/>
+              </w:rPr>
+              <w:t xml:space="preserve">la luminosidad de la luz de una habitación indicada </w:t>
+            </w:r>
+          </w:p>
+        </w:tc>
+        <w:tc>
+          <w:tcPr>
+            <w:tcW w:w="1276" w:type="dxa"/>
             <w:vAlign w:val="bottom"/>
           </w:tcPr>
           <w:p>
@@ -3818,7 +4108,7 @@
         </w:tc>
         <w:tc>
           <w:tcPr>
-            <w:tcW w:w="1423" w:type="dxa"/>
+            <w:tcW w:w="1559" w:type="dxa"/>
             <w:vAlign w:val="bottom"/>
           </w:tcPr>
           <w:p>
@@ -3839,7 +4129,7 @@
       <w:tr>
         <w:tc>
           <w:tcPr>
-            <w:tcW w:w="1129" w:type="dxa"/>
+            <w:tcW w:w="1271" w:type="dxa"/>
           </w:tcPr>
           <w:p>
             <w:pPr>
@@ -3852,7 +4142,7 @@
         </w:tc>
         <w:tc>
           <w:tcPr>
-            <w:tcW w:w="3523" w:type="dxa"/>
+            <w:tcW w:w="4111" w:type="dxa"/>
             <w:vAlign w:val="bottom"/>
           </w:tcPr>
           <w:p>
@@ -3867,7 +4157,7 @@
         </w:tc>
         <w:tc>
           <w:tcPr>
-            <w:tcW w:w="1717" w:type="dxa"/>
+            <w:tcW w:w="1276" w:type="dxa"/>
             <w:vAlign w:val="bottom"/>
           </w:tcPr>
           <w:p>
@@ -3885,7 +4175,7 @@
         </w:tc>
         <w:tc>
           <w:tcPr>
-            <w:tcW w:w="1423" w:type="dxa"/>
+            <w:tcW w:w="1559" w:type="dxa"/>
             <w:vAlign w:val="bottom"/>
           </w:tcPr>
           <w:p>
@@ -3906,7 +4196,7 @@
       <w:tr>
         <w:tc>
           <w:tcPr>
-            <w:tcW w:w="1129" w:type="dxa"/>
+            <w:tcW w:w="1271" w:type="dxa"/>
           </w:tcPr>
           <w:p>
             <w:pPr>
@@ -3919,22 +4209,37 @@
         </w:tc>
         <w:tc>
           <w:tcPr>
-            <w:tcW w:w="3523" w:type="dxa"/>
+            <w:tcW w:w="4111" w:type="dxa"/>
             <w:vAlign w:val="bottom"/>
           </w:tcPr>
           <w:p>
-            <w:r>
-              <w:rPr>
-                <w:rFonts w:ascii="Calibri" w:hAnsi="Calibri" w:cs="Calibri"/>
-                <w:color w:val="000000"/>
-              </w:rPr>
-              <w:t>Generar interfaz para poder controlar la intensidad de la luz y regular</w:t>
-            </w:r>
-          </w:p>
-        </w:tc>
-        <w:tc>
-          <w:tcPr>
-            <w:tcW w:w="1717" w:type="dxa"/>
+            <w:pPr>
+              <w:rPr>
+                <w:rFonts w:ascii="Calibri" w:hAnsi="Calibri" w:cs="Calibri"/>
+                <w:color w:val="000000"/>
+              </w:rPr>
+            </w:pPr>
+            <w:r>
+              <w:rPr>
+                <w:rFonts w:ascii="Calibri" w:hAnsi="Calibri" w:cs="Calibri"/>
+                <w:color w:val="000000"/>
+              </w:rPr>
+              <w:t>Generar interfaz para poder</w:t>
+            </w:r>
+          </w:p>
+          <w:p>
+            <w:r>
+              <w:rPr>
+                <w:rFonts w:ascii="Calibri" w:hAnsi="Calibri" w:cs="Calibri"/>
+                <w:color w:val="000000"/>
+              </w:rPr>
+              <w:t>controlar la intensidad de la luz y regular</w:t>
+            </w:r>
+          </w:p>
+        </w:tc>
+        <w:tc>
+          <w:tcPr>
+            <w:tcW w:w="1276" w:type="dxa"/>
             <w:vAlign w:val="bottom"/>
           </w:tcPr>
           <w:p>
@@ -3952,7 +4257,7 @@
         </w:tc>
         <w:tc>
           <w:tcPr>
-            <w:tcW w:w="1423" w:type="dxa"/>
+            <w:tcW w:w="1559" w:type="dxa"/>
             <w:vAlign w:val="bottom"/>
           </w:tcPr>
           <w:p>
@@ -3978,6 +4283,31 @@
         </w:tabs>
       </w:pPr>
     </w:p>
+    <w:p>
+      <w:pPr>
+        <w:tabs>
+          <w:tab w:val="left" w:pos="1980"/>
+        </w:tabs>
+      </w:pPr>
+    </w:p>
+    <w:p>
+      <w:pPr>
+        <w:tabs>
+          <w:tab w:val="left" w:pos="1980"/>
+        </w:tabs>
+      </w:pPr>
+    </w:p>
+    <w:p>
+      <w:pPr>
+        <w:pStyle w:val="Ttulo1"/>
+      </w:pPr>
+      <w:bookmarkStart w:id="7" w:name="_Toc525815832"/>
+      <w:r>
+        <w:t>Datos adjuntos</w:t>
+      </w:r>
+      <w:bookmarkEnd w:id="7"/>
+    </w:p>
+    <w:p/>
     <w:sectPr>
       <w:pgSz w:w="11906" w:h="16838"/>
       <w:pgMar w:top="1417" w:right="1701" w:bottom="1417" w:left="1701" w:header="708" w:footer="708" w:gutter="0"/>
@@ -4076,8 +4406,124 @@
       </w:pPr>
     </w:lvl>
   </w:abstractNum>
+  <w:abstractNum w:abstractNumId="1">
+    <w:nsid w:val="6AAA4548"/>
+    <w:multiLevelType w:val="hybridMultilevel"/>
+    <w:tmpl w:val="25D22B4C"/>
+    <w:lvl w:ilvl="0" w:tplc="380A0001">
+      <w:start w:val="1"/>
+      <w:numFmt w:val="bullet"/>
+      <w:lvlText w:val=""/>
+      <w:lvlJc w:val="left"/>
+      <w:pPr>
+        <w:ind w:left="720" w:hanging="360"/>
+      </w:pPr>
+      <w:rPr>
+        <w:rFonts w:ascii="Symbol" w:hAnsi="Symbol" w:hint="default"/>
+      </w:rPr>
+    </w:lvl>
+    <w:lvl w:ilvl="1" w:tplc="380A0003" w:tentative="1">
+      <w:start w:val="1"/>
+      <w:numFmt w:val="bullet"/>
+      <w:lvlText w:val="o"/>
+      <w:lvlJc w:val="left"/>
+      <w:pPr>
+        <w:ind w:left="1440" w:hanging="360"/>
+      </w:pPr>
+      <w:rPr>
+        <w:rFonts w:ascii="Courier New" w:hAnsi="Courier New" w:cs="Courier New" w:hint="default"/>
+      </w:rPr>
+    </w:lvl>
+    <w:lvl w:ilvl="2" w:tplc="380A0005" w:tentative="1">
+      <w:start w:val="1"/>
+      <w:numFmt w:val="bullet"/>
+      <w:lvlText w:val=""/>
+      <w:lvlJc w:val="left"/>
+      <w:pPr>
+        <w:ind w:left="2160" w:hanging="360"/>
+      </w:pPr>
+      <w:rPr>
+        <w:rFonts w:ascii="Wingdings" w:hAnsi="Wingdings" w:hint="default"/>
+      </w:rPr>
+    </w:lvl>
+    <w:lvl w:ilvl="3" w:tplc="380A0001" w:tentative="1">
+      <w:start w:val="1"/>
+      <w:numFmt w:val="bullet"/>
+      <w:lvlText w:val=""/>
+      <w:lvlJc w:val="left"/>
+      <w:pPr>
+        <w:ind w:left="2880" w:hanging="360"/>
+      </w:pPr>
+      <w:rPr>
+        <w:rFonts w:ascii="Symbol" w:hAnsi="Symbol" w:hint="default"/>
+      </w:rPr>
+    </w:lvl>
+    <w:lvl w:ilvl="4" w:tplc="380A0003" w:tentative="1">
+      <w:start w:val="1"/>
+      <w:numFmt w:val="bullet"/>
+      <w:lvlText w:val="o"/>
+      <w:lvlJc w:val="left"/>
+      <w:pPr>
+        <w:ind w:left="3600" w:hanging="360"/>
+      </w:pPr>
+      <w:rPr>
+        <w:rFonts w:ascii="Courier New" w:hAnsi="Courier New" w:cs="Courier New" w:hint="default"/>
+      </w:rPr>
+    </w:lvl>
+    <w:lvl w:ilvl="5" w:tplc="380A0005" w:tentative="1">
+      <w:start w:val="1"/>
+      <w:numFmt w:val="bullet"/>
+      <w:lvlText w:val=""/>
+      <w:lvlJc w:val="left"/>
+      <w:pPr>
+        <w:ind w:left="4320" w:hanging="360"/>
+      </w:pPr>
+      <w:rPr>
+        <w:rFonts w:ascii="Wingdings" w:hAnsi="Wingdings" w:hint="default"/>
+      </w:rPr>
+    </w:lvl>
+    <w:lvl w:ilvl="6" w:tplc="380A0001" w:tentative="1">
+      <w:start w:val="1"/>
+      <w:numFmt w:val="bullet"/>
+      <w:lvlText w:val=""/>
+      <w:lvlJc w:val="left"/>
+      <w:pPr>
+        <w:ind w:left="5040" w:hanging="360"/>
+      </w:pPr>
+      <w:rPr>
+        <w:rFonts w:ascii="Symbol" w:hAnsi="Symbol" w:hint="default"/>
+      </w:rPr>
+    </w:lvl>
+    <w:lvl w:ilvl="7" w:tplc="380A0003" w:tentative="1">
+      <w:start w:val="1"/>
+      <w:numFmt w:val="bullet"/>
+      <w:lvlText w:val="o"/>
+      <w:lvlJc w:val="left"/>
+      <w:pPr>
+        <w:ind w:left="5760" w:hanging="360"/>
+      </w:pPr>
+      <w:rPr>
+        <w:rFonts w:ascii="Courier New" w:hAnsi="Courier New" w:cs="Courier New" w:hint="default"/>
+      </w:rPr>
+    </w:lvl>
+    <w:lvl w:ilvl="8" w:tplc="380A0005" w:tentative="1">
+      <w:start w:val="1"/>
+      <w:numFmt w:val="bullet"/>
+      <w:lvlText w:val=""/>
+      <w:lvlJc w:val="left"/>
+      <w:pPr>
+        <w:ind w:left="6480" w:hanging="360"/>
+      </w:pPr>
+      <w:rPr>
+        <w:rFonts w:ascii="Wingdings" w:hAnsi="Wingdings" w:hint="default"/>
+      </w:rPr>
+    </w:lvl>
+  </w:abstractNum>
   <w:num w:numId="1">
     <w:abstractNumId w:val="0"/>
+  </w:num>
+  <w:num w:numId="2">
+    <w:abstractNumId w:val="1"/>
   </w:num>
 </w:numbering>
 </file>
@@ -5470,6 +5916,17 @@
       </w:tcPr>
     </w:tblStylePr>
   </w:style>
+  <w:style w:type="paragraph" w:styleId="Prrafodelista">
+    <w:name w:val="List Paragraph"/>
+    <w:basedOn w:val="Normal"/>
+    <w:uiPriority w:val="34"/>
+    <w:qFormat/>
+    <w:rsid w:val="00BB11BC"/>
+    <w:pPr>
+      <w:ind w:left="720"/>
+      <w:contextualSpacing/>
+    </w:pPr>
+  </w:style>
 </w:styles>
 </file>
 
@@ -5761,7 +6218,7 @@
 </file>
 
 <file path=customXml/itemProps1.xml><?xml version="1.0" encoding="utf-8"?>
-<ds:datastoreItem xmlns:ds="http://schemas.openxmlformats.org/officeDocument/2006/customXml" ds:itemID="{AB8C3162-8421-456D-8923-EFD124D32DFD}">
+<ds:datastoreItem xmlns:ds="http://schemas.openxmlformats.org/officeDocument/2006/customXml" ds:itemID="{B10CE16C-3F1E-465B-A575-118AB8C4E137}">
   <ds:schemaRefs>
     <ds:schemaRef ds:uri="http://schemas.openxmlformats.org/officeDocument/2006/bibliography"/>
   </ds:schemaRefs>

</xml_diff>

<commit_message>
Termine el informe de ADA
</commit_message>
<xml_diff>
--- a/ProyectoMaterias/ADA/3TIC2-GR3-INF2.docx
+++ b/ProyectoMaterias/ADA/3TIC2-GR3-INF2.docx
@@ -757,8 +757,6 @@
       <w:r>
         <w:br w:type="page"/>
       </w:r>
-      <w:bookmarkStart w:id="1" w:name="_GoBack"/>
-      <w:bookmarkEnd w:id="1"/>
     </w:p>
     <w:p>
       <w:pPr>
@@ -766,12 +764,12 @@
         <w:spacing w:line="360" w:lineRule="auto"/>
         <w:ind w:firstLine="709"/>
       </w:pPr>
-      <w:bookmarkStart w:id="2" w:name="_Toc525815827"/>
+      <w:bookmarkStart w:id="1" w:name="_Toc525815827"/>
       <w:r>
         <w:lastRenderedPageBreak/>
         <w:t>Introducción</w:t>
       </w:r>
-      <w:bookmarkEnd w:id="2"/>
+      <w:bookmarkEnd w:id="1"/>
     </w:p>
     <w:p>
       <w:pPr>
@@ -884,11 +882,11 @@
         <w:spacing w:line="360" w:lineRule="auto"/>
         <w:ind w:firstLine="709"/>
       </w:pPr>
-      <w:bookmarkStart w:id="3" w:name="_Toc525815828"/>
+      <w:bookmarkStart w:id="2" w:name="_Toc525815828"/>
       <w:r>
         <w:t>Tablas de tareas</w:t>
       </w:r>
-      <w:bookmarkEnd w:id="3"/>
+      <w:bookmarkEnd w:id="2"/>
     </w:p>
     <w:p>
       <w:pPr>
@@ -896,11 +894,11 @@
         <w:spacing w:line="360" w:lineRule="auto"/>
         <w:ind w:firstLine="709"/>
       </w:pPr>
-      <w:bookmarkStart w:id="4" w:name="_Toc525815829"/>
+      <w:bookmarkStart w:id="3" w:name="_Toc525815829"/>
       <w:r>
         <w:t>Aplicación cliente</w:t>
       </w:r>
-      <w:bookmarkEnd w:id="4"/>
+      <w:bookmarkEnd w:id="3"/>
     </w:p>
     <w:tbl>
       <w:tblPr>
@@ -1075,14 +1073,7 @@
                 <w:rFonts w:ascii="Calibri" w:hAnsi="Calibri" w:cs="Calibri"/>
                 <w:color w:val="000000"/>
               </w:rPr>
-              <w:t>Conexión</w:t>
-            </w:r>
-            <w:r>
-              <w:rPr>
-                <w:rFonts w:ascii="Calibri" w:hAnsi="Calibri" w:cs="Calibri"/>
-                <w:color w:val="000000"/>
-              </w:rPr>
-              <w:t xml:space="preserve"> BD</w:t>
+              <w:t>Conexión BD</w:t>
             </w:r>
             <w:r>
               <w:rPr>
@@ -1342,35 +1333,7 @@
                 <w:rFonts w:ascii="Calibri" w:hAnsi="Calibri" w:cs="Calibri"/>
                 <w:color w:val="000000"/>
               </w:rPr>
-              <w:t>Generar interfaz para registro de forma</w:t>
-            </w:r>
-            <w:r>
-              <w:rPr>
-                <w:rFonts w:ascii="Calibri" w:hAnsi="Calibri" w:cs="Calibri"/>
-                <w:color w:val="000000"/>
-              </w:rPr>
-              <w:t xml:space="preserve"> </w:t>
-            </w:r>
-            <w:r>
-              <w:rPr>
-                <w:rFonts w:ascii="Calibri" w:hAnsi="Calibri" w:cs="Calibri"/>
-                <w:color w:val="000000"/>
-              </w:rPr>
-              <w:t xml:space="preserve">intuitiva </w:t>
-            </w:r>
-            <w:r>
-              <w:rPr>
-                <w:rFonts w:ascii="Calibri" w:hAnsi="Calibri" w:cs="Calibri"/>
-                <w:color w:val="000000"/>
-              </w:rPr>
-              <w:t xml:space="preserve">y </w:t>
-            </w:r>
-            <w:r>
-              <w:rPr>
-                <w:rFonts w:ascii="Calibri" w:hAnsi="Calibri" w:cs="Calibri"/>
-                <w:color w:val="000000"/>
-              </w:rPr>
-              <w:t>responsiva.</w:t>
+              <w:t>Generar interfaz para registro de forma intuitiva y responsiva.</w:t>
             </w:r>
           </w:p>
         </w:tc>
@@ -1441,14 +1404,7 @@
                 <w:rFonts w:ascii="Calibri" w:hAnsi="Calibri" w:cs="Calibri"/>
                 <w:color w:val="000000"/>
               </w:rPr>
-              <w:t>Guardar registro bajo contraseña cifrada y usuarios definidos</w:t>
-            </w:r>
-            <w:r>
-              <w:rPr>
-                <w:rFonts w:ascii="Calibri" w:hAnsi="Calibri" w:cs="Calibri"/>
-                <w:color w:val="000000"/>
-              </w:rPr>
-              <w:t>.</w:t>
+              <w:t>Guardar registro bajo contraseña cifrada y usuarios definidos.</w:t>
             </w:r>
           </w:p>
         </w:tc>
@@ -1632,28 +1588,7 @@
                 <w:rFonts w:ascii="Calibri" w:hAnsi="Calibri" w:cs="Calibri"/>
                 <w:color w:val="000000"/>
               </w:rPr>
-              <w:t xml:space="preserve">de credenciales de forma </w:t>
-            </w:r>
-            <w:r>
-              <w:rPr>
-                <w:rFonts w:ascii="Calibri" w:hAnsi="Calibri" w:cs="Calibri"/>
-                <w:color w:val="000000"/>
-              </w:rPr>
-              <w:t>intuitiva</w:t>
-            </w:r>
-            <w:r>
-              <w:rPr>
-                <w:rFonts w:ascii="Calibri" w:hAnsi="Calibri" w:cs="Calibri"/>
-                <w:color w:val="000000"/>
-              </w:rPr>
-              <w:t xml:space="preserve"> y </w:t>
-            </w:r>
-            <w:r>
-              <w:rPr>
-                <w:rFonts w:ascii="Calibri" w:hAnsi="Calibri" w:cs="Calibri"/>
-                <w:color w:val="000000"/>
-              </w:rPr>
-              <w:t>responsiva.</w:t>
+              <w:t>de credenciales de forma intuitiva y responsiva.</w:t>
             </w:r>
           </w:p>
         </w:tc>
@@ -1724,14 +1659,7 @@
                 <w:rFonts w:ascii="Calibri" w:hAnsi="Calibri" w:cs="Calibri"/>
                 <w:color w:val="000000"/>
               </w:rPr>
-              <w:t xml:space="preserve">Generar interfaz </w:t>
-            </w:r>
-            <w:r>
-              <w:rPr>
-                <w:rFonts w:ascii="Calibri" w:hAnsi="Calibri" w:cs="Calibri"/>
-                <w:color w:val="000000"/>
-              </w:rPr>
-              <w:t>para</w:t>
+              <w:t>Generar interfaz para</w:t>
             </w:r>
             <w:r>
               <w:rPr>
@@ -1794,14 +1722,7 @@
                 <w:rFonts w:ascii="Calibri" w:hAnsi="Calibri" w:cs="Calibri"/>
                 <w:color w:val="000000"/>
               </w:rPr>
-              <w:t xml:space="preserve"> y </w:t>
-            </w:r>
-            <w:r>
-              <w:rPr>
-                <w:rFonts w:ascii="Calibri" w:hAnsi="Calibri" w:cs="Calibri"/>
-                <w:color w:val="000000"/>
-              </w:rPr>
-              <w:t>responsiva.</w:t>
+              <w:t xml:space="preserve"> y responsiva.</w:t>
             </w:r>
           </w:p>
         </w:tc>
@@ -1872,28 +1793,7 @@
                 <w:rFonts w:ascii="Calibri" w:hAnsi="Calibri" w:cs="Calibri"/>
                 <w:color w:val="000000"/>
               </w:rPr>
-              <w:t xml:space="preserve">Generar interfaz funciones de forma </w:t>
-            </w:r>
-            <w:r>
-              <w:rPr>
-                <w:rFonts w:ascii="Calibri" w:hAnsi="Calibri" w:cs="Calibri"/>
-                <w:color w:val="000000"/>
-              </w:rPr>
-              <w:t>intuitiva</w:t>
-            </w:r>
-            <w:r>
-              <w:rPr>
-                <w:rFonts w:ascii="Calibri" w:hAnsi="Calibri" w:cs="Calibri"/>
-                <w:color w:val="000000"/>
-              </w:rPr>
-              <w:t xml:space="preserve"> y </w:t>
-            </w:r>
-            <w:r>
-              <w:rPr>
-                <w:rFonts w:ascii="Calibri" w:hAnsi="Calibri" w:cs="Calibri"/>
-                <w:color w:val="000000"/>
-              </w:rPr>
-              <w:t>responsiva.</w:t>
+              <w:t>Generar interfaz funciones de forma intuitiva y responsiva.</w:t>
             </w:r>
           </w:p>
         </w:tc>
@@ -1964,42 +1864,7 @@
                 <w:rFonts w:ascii="Calibri" w:hAnsi="Calibri" w:cs="Calibri"/>
                 <w:color w:val="000000"/>
               </w:rPr>
-              <w:t xml:space="preserve">Generar interfaz para modo </w:t>
-            </w:r>
-            <w:r>
-              <w:rPr>
-                <w:rFonts w:ascii="Calibri" w:hAnsi="Calibri" w:cs="Calibri"/>
-                <w:color w:val="000000"/>
-              </w:rPr>
-              <w:t>automático</w:t>
-            </w:r>
-            <w:r>
-              <w:rPr>
-                <w:rFonts w:ascii="Calibri" w:hAnsi="Calibri" w:cs="Calibri"/>
-                <w:color w:val="000000"/>
-              </w:rPr>
-              <w:t xml:space="preserve"> de forma </w:t>
-            </w:r>
-            <w:r>
-              <w:rPr>
-                <w:rFonts w:ascii="Calibri" w:hAnsi="Calibri" w:cs="Calibri"/>
-                <w:color w:val="000000"/>
-              </w:rPr>
-              <w:t>intuitiva</w:t>
-            </w:r>
-            <w:r>
-              <w:rPr>
-                <w:rFonts w:ascii="Calibri" w:hAnsi="Calibri" w:cs="Calibri"/>
-                <w:color w:val="000000"/>
-              </w:rPr>
-              <w:t xml:space="preserve"> y </w:t>
-            </w:r>
-            <w:r>
-              <w:rPr>
-                <w:rFonts w:ascii="Calibri" w:hAnsi="Calibri" w:cs="Calibri"/>
-                <w:color w:val="000000"/>
-              </w:rPr>
-              <w:t>responsiva</w:t>
+              <w:t>Generar interfaz para modo automático de forma intuitiva y responsiva</w:t>
             </w:r>
           </w:p>
         </w:tc>
@@ -2071,28 +1936,7 @@
                 <w:rFonts w:ascii="Calibri" w:hAnsi="Calibri" w:cs="Calibri"/>
                 <w:color w:val="000000"/>
               </w:rPr>
-              <w:t xml:space="preserve">Generar interfaz para modo voz de forma </w:t>
-            </w:r>
-            <w:r>
-              <w:rPr>
-                <w:rFonts w:ascii="Calibri" w:hAnsi="Calibri" w:cs="Calibri"/>
-                <w:color w:val="000000"/>
-              </w:rPr>
-              <w:t>intuitiva</w:t>
-            </w:r>
-            <w:r>
-              <w:rPr>
-                <w:rFonts w:ascii="Calibri" w:hAnsi="Calibri" w:cs="Calibri"/>
-                <w:color w:val="000000"/>
-              </w:rPr>
-              <w:t xml:space="preserve"> y </w:t>
-            </w:r>
-            <w:r>
-              <w:rPr>
-                <w:rFonts w:ascii="Calibri" w:hAnsi="Calibri" w:cs="Calibri"/>
-                <w:color w:val="000000"/>
-              </w:rPr>
-              <w:t>responsiva</w:t>
+              <w:t>Generar interfaz para modo voz de forma intuitiva y responsiva</w:t>
             </w:r>
           </w:p>
         </w:tc>
@@ -2163,28 +2007,7 @@
                 <w:rFonts w:ascii="Calibri" w:hAnsi="Calibri" w:cs="Calibri"/>
                 <w:color w:val="000000"/>
               </w:rPr>
-              <w:t xml:space="preserve">Generar interfaz para reportes de forma </w:t>
-            </w:r>
-            <w:r>
-              <w:rPr>
-                <w:rFonts w:ascii="Calibri" w:hAnsi="Calibri" w:cs="Calibri"/>
-                <w:color w:val="000000"/>
-              </w:rPr>
-              <w:t>intuitiva</w:t>
-            </w:r>
-            <w:r>
-              <w:rPr>
-                <w:rFonts w:ascii="Calibri" w:hAnsi="Calibri" w:cs="Calibri"/>
-                <w:color w:val="000000"/>
-              </w:rPr>
-              <w:t xml:space="preserve"> y </w:t>
-            </w:r>
-            <w:r>
-              <w:rPr>
-                <w:rFonts w:ascii="Calibri" w:hAnsi="Calibri" w:cs="Calibri"/>
-                <w:color w:val="000000"/>
-              </w:rPr>
-              <w:t>responsiva</w:t>
+              <w:t>Generar interfaz para reportes de forma intuitiva y responsiva</w:t>
             </w:r>
           </w:p>
         </w:tc>
@@ -2255,14 +2078,7 @@
                 <w:rFonts w:ascii="Calibri" w:hAnsi="Calibri" w:cs="Calibri"/>
                 <w:color w:val="000000"/>
               </w:rPr>
-              <w:t>Generar interfaz para que</w:t>
-            </w:r>
-            <w:r>
-              <w:rPr>
-                <w:rFonts w:ascii="Calibri" w:hAnsi="Calibri" w:cs="Calibri"/>
-                <w:color w:val="000000"/>
-              </w:rPr>
-              <w:t xml:space="preserve"> </w:t>
+              <w:t xml:space="preserve">Generar interfaz para que </w:t>
             </w:r>
           </w:p>
           <w:p>
@@ -2278,35 +2094,7 @@
                 <w:rFonts w:ascii="Calibri" w:hAnsi="Calibri" w:cs="Calibri"/>
                 <w:color w:val="000000"/>
               </w:rPr>
-              <w:t xml:space="preserve">administrador </w:t>
-            </w:r>
-            <w:r>
-              <w:rPr>
-                <w:rFonts w:ascii="Calibri" w:hAnsi="Calibri" w:cs="Calibri"/>
-                <w:color w:val="000000"/>
-              </w:rPr>
-              <w:t xml:space="preserve">pueda generar cambios de forma </w:t>
-            </w:r>
-            <w:r>
-              <w:rPr>
-                <w:rFonts w:ascii="Calibri" w:hAnsi="Calibri" w:cs="Calibri"/>
-                <w:color w:val="000000"/>
-              </w:rPr>
-              <w:t>intuitiva</w:t>
-            </w:r>
-            <w:r>
-              <w:rPr>
-                <w:rFonts w:ascii="Calibri" w:hAnsi="Calibri" w:cs="Calibri"/>
-                <w:color w:val="000000"/>
-              </w:rPr>
-              <w:t xml:space="preserve"> y </w:t>
-            </w:r>
-            <w:r>
-              <w:rPr>
-                <w:rFonts w:ascii="Calibri" w:hAnsi="Calibri" w:cs="Calibri"/>
-                <w:color w:val="000000"/>
-              </w:rPr>
-              <w:t>responsiva</w:t>
+              <w:t>administrador pueda generar cambios de forma intuitiva y responsiva</w:t>
             </w:r>
           </w:p>
         </w:tc>
@@ -2377,14 +2165,7 @@
                 <w:rFonts w:ascii="Calibri" w:hAnsi="Calibri" w:cs="Calibri"/>
                 <w:color w:val="000000"/>
               </w:rPr>
-              <w:t xml:space="preserve">Funcionar correctamente </w:t>
-            </w:r>
-            <w:r>
-              <w:rPr>
-                <w:rFonts w:ascii="Calibri" w:hAnsi="Calibri" w:cs="Calibri"/>
-                <w:color w:val="000000"/>
-              </w:rPr>
-              <w:t>con</w:t>
+              <w:t>Funcionar correctamente con</w:t>
             </w:r>
           </w:p>
           <w:p>
@@ -2454,11 +2235,11 @@
         <w:spacing w:line="360" w:lineRule="auto"/>
         <w:ind w:firstLine="709"/>
       </w:pPr>
-      <w:bookmarkStart w:id="5" w:name="_Toc525815830"/>
+      <w:bookmarkStart w:id="4" w:name="_Toc525815830"/>
       <w:r>
         <w:t>Aplicación Gestión</w:t>
       </w:r>
-      <w:bookmarkEnd w:id="5"/>
+      <w:bookmarkEnd w:id="4"/>
     </w:p>
     <w:tbl>
       <w:tblPr>
@@ -2598,12 +2379,21 @@
             <w:vAlign w:val="bottom"/>
           </w:tcPr>
           <w:p>
-            <w:r>
-              <w:rPr>
-                <w:rFonts w:ascii="Calibri" w:hAnsi="Calibri" w:cs="Calibri"/>
-                <w:color w:val="000000"/>
-              </w:rPr>
-              <w:t>Conexión con BD.</w:t>
+            <w:proofErr w:type="spellStart"/>
+            <w:r>
+              <w:rPr>
+                <w:rFonts w:ascii="Calibri" w:hAnsi="Calibri" w:cs="Calibri"/>
+                <w:color w:val="000000"/>
+              </w:rPr>
+              <w:t>Conexion</w:t>
+            </w:r>
+            <w:proofErr w:type="spellEnd"/>
+            <w:r>
+              <w:rPr>
+                <w:rFonts w:ascii="Calibri" w:hAnsi="Calibri" w:cs="Calibri"/>
+                <w:color w:val="000000"/>
+              </w:rPr>
+              <w:t xml:space="preserve"> con BD</w:t>
             </w:r>
           </w:p>
         </w:tc>
@@ -2633,6 +2423,9 @@
             <w:pPr>
               <w:jc w:val="center"/>
             </w:pPr>
+            <w:r>
+              <w:t>7</w:t>
+            </w:r>
           </w:p>
         </w:tc>
       </w:tr>
@@ -2661,7 +2454,7 @@
                 <w:rFonts w:ascii="Calibri" w:hAnsi="Calibri" w:cs="Calibri"/>
                 <w:color w:val="000000"/>
               </w:rPr>
-              <w:t>Tener servidor pasarela. </w:t>
+              <w:t>Tener servidor pasarela </w:t>
             </w:r>
           </w:p>
         </w:tc>
@@ -2691,6 +2484,9 @@
             <w:pPr>
               <w:jc w:val="center"/>
             </w:pPr>
+            <w:r>
+              <w:t>10</w:t>
+            </w:r>
           </w:p>
         </w:tc>
       </w:tr>
@@ -2719,7 +2515,7 @@
                 <w:rFonts w:ascii="Calibri" w:hAnsi="Calibri" w:cs="Calibri"/>
                 <w:color w:val="000000"/>
               </w:rPr>
-              <w:t>Conectar RPI al servidor.</w:t>
+              <w:t>Conectar RPI al servidor </w:t>
             </w:r>
           </w:p>
         </w:tc>
@@ -2749,6 +2545,9 @@
             <w:pPr>
               <w:jc w:val="center"/>
             </w:pPr>
+            <w:r>
+              <w:t>10</w:t>
+            </w:r>
           </w:p>
         </w:tc>
       </w:tr>
@@ -2777,7 +2576,7 @@
                 <w:rFonts w:ascii="Calibri" w:hAnsi="Calibri" w:cs="Calibri"/>
                 <w:color w:val="000000"/>
               </w:rPr>
-              <w:t>Conectar la app con el servidor.</w:t>
+              <w:t>Conectar la app con el servidor</w:t>
             </w:r>
           </w:p>
         </w:tc>
@@ -2807,6 +2606,9 @@
             <w:pPr>
               <w:jc w:val="center"/>
             </w:pPr>
+            <w:r>
+              <w:t>10</w:t>
+            </w:r>
           </w:p>
         </w:tc>
       </w:tr>
@@ -2835,7 +2637,7 @@
                 <w:rFonts w:ascii="Calibri" w:hAnsi="Calibri" w:cs="Calibri"/>
                 <w:color w:val="000000"/>
               </w:rPr>
-              <w:t>Tener la app de escritorio.</w:t>
+              <w:t>Tener la app de escritorio</w:t>
             </w:r>
           </w:p>
         </w:tc>
@@ -2865,6 +2667,9 @@
             <w:pPr>
               <w:jc w:val="center"/>
             </w:pPr>
+            <w:r>
+              <w:t>7</w:t>
+            </w:r>
           </w:p>
         </w:tc>
       </w:tr>
@@ -2893,7 +2698,23 @@
                 <w:rFonts w:ascii="Calibri" w:hAnsi="Calibri" w:cs="Calibri"/>
                 <w:color w:val="000000"/>
               </w:rPr>
-              <w:t>Tener comunicación entre web y app de escritorio.</w:t>
+              <w:t xml:space="preserve">Tener </w:t>
+            </w:r>
+            <w:proofErr w:type="spellStart"/>
+            <w:r>
+              <w:rPr>
+                <w:rFonts w:ascii="Calibri" w:hAnsi="Calibri" w:cs="Calibri"/>
+                <w:color w:val="000000"/>
+              </w:rPr>
+              <w:t>comunicacion</w:t>
+            </w:r>
+            <w:proofErr w:type="spellEnd"/>
+            <w:r>
+              <w:rPr>
+                <w:rFonts w:ascii="Calibri" w:hAnsi="Calibri" w:cs="Calibri"/>
+                <w:color w:val="000000"/>
+              </w:rPr>
+              <w:t xml:space="preserve"> entre web y app de escritorio </w:t>
             </w:r>
           </w:p>
         </w:tc>
@@ -2923,6 +2744,9 @@
             <w:pPr>
               <w:jc w:val="center"/>
             </w:pPr>
+            <w:r>
+              <w:t>5</w:t>
+            </w:r>
           </w:p>
         </w:tc>
       </w:tr>
@@ -2957,22 +2781,23 @@
                 <w:rFonts w:ascii="Calibri" w:hAnsi="Calibri" w:cs="Calibri"/>
                 <w:color w:val="000000"/>
               </w:rPr>
-              <w:t>Tener el sistema de alta, baja y</w:t>
-            </w:r>
-          </w:p>
-          <w:p>
-            <w:pPr>
-              <w:rPr>
-                <w:rFonts w:ascii="Calibri" w:hAnsi="Calibri" w:cs="Calibri"/>
-                <w:color w:val="000000"/>
-              </w:rPr>
-            </w:pPr>
-            <w:r>
-              <w:rPr>
-                <w:rFonts w:ascii="Calibri" w:hAnsi="Calibri" w:cs="Calibri"/>
-                <w:color w:val="000000"/>
-              </w:rPr>
-              <w:t>modificación.</w:t>
+              <w:t xml:space="preserve">tener el sistema de </w:t>
+            </w:r>
+            <w:proofErr w:type="spellStart"/>
+            <w:r>
+              <w:rPr>
+                <w:rFonts w:ascii="Calibri" w:hAnsi="Calibri" w:cs="Calibri"/>
+                <w:color w:val="000000"/>
+              </w:rPr>
+              <w:t>alta,mod</w:t>
+            </w:r>
+            <w:proofErr w:type="spellEnd"/>
+            <w:r>
+              <w:rPr>
+                <w:rFonts w:ascii="Calibri" w:hAnsi="Calibri" w:cs="Calibri"/>
+                <w:color w:val="000000"/>
+              </w:rPr>
+              <w:t xml:space="preserve"> y baja</w:t>
             </w:r>
           </w:p>
         </w:tc>
@@ -3002,6 +2827,9 @@
             <w:pPr>
               <w:jc w:val="center"/>
             </w:pPr>
+            <w:r>
+              <w:t>7</w:t>
+            </w:r>
           </w:p>
         </w:tc>
       </w:tr>
@@ -3030,7 +2858,23 @@
                 <w:rFonts w:ascii="Calibri" w:hAnsi="Calibri" w:cs="Calibri"/>
                 <w:color w:val="000000"/>
               </w:rPr>
-              <w:t>Tener el área de reportes creada.</w:t>
+              <w:t xml:space="preserve">Tener el </w:t>
+            </w:r>
+            <w:proofErr w:type="spellStart"/>
+            <w:r>
+              <w:rPr>
+                <w:rFonts w:ascii="Calibri" w:hAnsi="Calibri" w:cs="Calibri"/>
+                <w:color w:val="000000"/>
+              </w:rPr>
+              <w:t>area</w:t>
+            </w:r>
+            <w:proofErr w:type="spellEnd"/>
+            <w:r>
+              <w:rPr>
+                <w:rFonts w:ascii="Calibri" w:hAnsi="Calibri" w:cs="Calibri"/>
+                <w:color w:val="000000"/>
+              </w:rPr>
+              <w:t xml:space="preserve"> de reportes creada</w:t>
             </w:r>
           </w:p>
         </w:tc>
@@ -3060,6 +2904,9 @@
             <w:pPr>
               <w:jc w:val="center"/>
             </w:pPr>
+            <w:r>
+              <w:t>5</w:t>
+            </w:r>
           </w:p>
         </w:tc>
       </w:tr>
@@ -3088,7 +2935,7 @@
                 <w:rFonts w:ascii="Calibri" w:hAnsi="Calibri" w:cs="Calibri"/>
                 <w:color w:val="000000"/>
               </w:rPr>
-              <w:t>Recibir reportes desde la web.</w:t>
+              <w:t>Recibir reportes desde la web</w:t>
             </w:r>
           </w:p>
         </w:tc>
@@ -3118,6 +2965,9 @@
             <w:pPr>
               <w:jc w:val="center"/>
             </w:pPr>
+            <w:r>
+              <w:t>5</w:t>
+            </w:r>
           </w:p>
         </w:tc>
       </w:tr>
@@ -3141,27 +2991,12 @@
             <w:vAlign w:val="bottom"/>
           </w:tcPr>
           <w:p>
-            <w:pPr>
-              <w:rPr>
-                <w:rFonts w:ascii="Calibri" w:hAnsi="Calibri" w:cs="Calibri"/>
-                <w:color w:val="000000"/>
-              </w:rPr>
-            </w:pPr>
-            <w:r>
-              <w:rPr>
-                <w:rFonts w:ascii="Calibri" w:hAnsi="Calibri" w:cs="Calibri"/>
-                <w:color w:val="000000"/>
-              </w:rPr>
-              <w:t xml:space="preserve">Modificar de usuarios solo para </w:t>
-            </w:r>
-          </w:p>
-          <w:p>
-            <w:r>
-              <w:rPr>
-                <w:rFonts w:ascii="Calibri" w:hAnsi="Calibri" w:cs="Calibri"/>
-                <w:color w:val="000000"/>
-              </w:rPr>
-              <w:t>administradores registrados.</w:t>
+            <w:r>
+              <w:rPr>
+                <w:rFonts w:ascii="Calibri" w:hAnsi="Calibri" w:cs="Calibri"/>
+                <w:color w:val="000000"/>
+              </w:rPr>
+              <w:t>Modificar de usuarios solo para administradores registrados</w:t>
             </w:r>
           </w:p>
         </w:tc>
@@ -3191,6 +3026,9 @@
             <w:pPr>
               <w:jc w:val="center"/>
             </w:pPr>
+            <w:r>
+              <w:t>5</w:t>
+            </w:r>
           </w:p>
         </w:tc>
       </w:tr>
@@ -3219,7 +3057,7 @@
                 <w:rFonts w:ascii="Calibri" w:hAnsi="Calibri" w:cs="Calibri"/>
                 <w:color w:val="000000"/>
               </w:rPr>
-              <w:t>Tener otra zona para que cada 24hs se corra un script el cual respaldo todos los archivos.</w:t>
+              <w:t xml:space="preserve">Tener otra zona para que cada 24hs se corra un script el cual respaldo todos los archivos </w:t>
             </w:r>
           </w:p>
         </w:tc>
@@ -3249,6 +3087,9 @@
             <w:pPr>
               <w:jc w:val="center"/>
             </w:pPr>
+            <w:r>
+              <w:t>10</w:t>
+            </w:r>
           </w:p>
         </w:tc>
       </w:tr>
@@ -3277,7 +3118,7 @@
                 <w:rFonts w:ascii="Calibri" w:hAnsi="Calibri" w:cs="Calibri"/>
                 <w:color w:val="000000"/>
               </w:rPr>
-              <w:t xml:space="preserve">Bloquear el sistema cuando se reciben ataques cibernéticos. </w:t>
+              <w:t xml:space="preserve">Bloquear el sistema cuando se reciben ataques cibernéticos </w:t>
             </w:r>
           </w:p>
         </w:tc>
@@ -3307,6 +3148,9 @@
             <w:pPr>
               <w:jc w:val="center"/>
             </w:pPr>
+            <w:r>
+              <w:t>18</w:t>
+            </w:r>
           </w:p>
         </w:tc>
       </w:tr>
@@ -3327,12 +3171,12 @@
         <w:spacing w:line="360" w:lineRule="auto"/>
         <w:ind w:firstLine="709"/>
       </w:pPr>
-      <w:bookmarkStart w:id="6" w:name="_Toc525815831"/>
+      <w:bookmarkStart w:id="5" w:name="_Toc525815831"/>
       <w:r>
         <w:lastRenderedPageBreak/>
         <w:t>Raspberry PI</w:t>
       </w:r>
-      <w:bookmarkEnd w:id="6"/>
+      <w:bookmarkEnd w:id="5"/>
     </w:p>
     <w:tbl>
       <w:tblPr>
@@ -4301,13 +4145,29 @@
       <w:pPr>
         <w:pStyle w:val="Ttulo1"/>
       </w:pPr>
-      <w:bookmarkStart w:id="7" w:name="_Toc525815832"/>
       <w:r>
-        <w:t>Datos adjuntos</w:t>
+        <w:t>Aclaraciones</w:t>
       </w:r>
-      <w:bookmarkEnd w:id="7"/>
     </w:p>
-    <w:p/>
+    <w:p>
+      <w:pPr>
+        <w:spacing w:line="360" w:lineRule="auto"/>
+        <w:ind w:firstLine="709"/>
+      </w:pPr>
+      <w:r>
+        <w:t>En esta sección queremos destacar que los archivos de los diagramas de PERT y los diagramas de GANTT se entregaran a por fuera de este archivo en forma de un .</w:t>
+      </w:r>
+      <w:proofErr w:type="spellStart"/>
+      <w:r>
+        <w:t>rar</w:t>
+      </w:r>
+      <w:proofErr w:type="spellEnd"/>
+      <w:r>
+        <w:t xml:space="preserve"> con este informe y los archivos de los diagramas.</w:t>
+      </w:r>
+      <w:bookmarkStart w:id="6" w:name="_GoBack"/>
+      <w:bookmarkEnd w:id="6"/>
+    </w:p>
     <w:sectPr>
       <w:pgSz w:w="11906" w:h="16838"/>
       <w:pgMar w:top="1417" w:right="1701" w:bottom="1417" w:left="1701" w:header="708" w:footer="708" w:gutter="0"/>
@@ -6218,7 +6078,7 @@
 </file>
 
 <file path=customXml/itemProps1.xml><?xml version="1.0" encoding="utf-8"?>
-<ds:datastoreItem xmlns:ds="http://schemas.openxmlformats.org/officeDocument/2006/customXml" ds:itemID="{B10CE16C-3F1E-465B-A575-118AB8C4E137}">
+<ds:datastoreItem xmlns:ds="http://schemas.openxmlformats.org/officeDocument/2006/customXml" ds:itemID="{6959D339-EB9B-40AB-8DC4-8319F7F96BC9}">
   <ds:schemaRefs>
     <ds:schemaRef ds:uri="http://schemas.openxmlformats.org/officeDocument/2006/bibliography"/>
   </ds:schemaRefs>

</xml_diff>